<commit_message>
Izmenjana baza, Izmenjan SSU, izmenjen WORD doc
Sitne izmene i po kodu, u Student controller
</commit_message>
<xml_diff>
--- a/Dokumentacija/Faza4/ProLabTim (Projekat ProLab) - SpecifikacijaBaze.docx
+++ b/Dokumentacija/Faza4/ProLabTim (Projekat ProLab) - SpecifikacijaBaze.docx
@@ -1,6 +1,6 @@
 
 <file path=word/document.xml><?xml version="1.0" encoding="utf-8"?>
-<w:document xmlns:wpc="http://schemas.microsoft.com/office/word/2010/wordprocessingCanvas" xmlns:cx="http://schemas.microsoft.com/office/drawing/2014/chartex" xmlns:cx1="http://schemas.microsoft.com/office/drawing/2015/9/8/chartex" xmlns:cx2="http://schemas.microsoft.com/office/drawing/2015/10/21/chartex" xmlns:cx3="http://schemas.microsoft.com/office/drawing/2016/5/9/chartex" xmlns:cx4="http://schemas.microsoft.com/office/drawing/2016/5/10/chartex" xmlns:cx5="http://schemas.microsoft.com/office/drawing/2016/5/11/chartex" xmlns:cx6="http://schemas.microsoft.com/office/drawing/2016/5/12/chartex" xmlns:cx7="http://schemas.microsoft.com/office/drawing/2016/5/13/chartex" xmlns:cx8="http://schemas.microsoft.com/office/drawing/2016/5/14/chartex" xmlns:mc="http://schemas.openxmlformats.org/markup-compatibility/2006" xmlns:aink="http://schemas.microsoft.com/office/drawing/2016/ink" xmlns:am3d="http://schemas.microsoft.com/office/drawing/2017/model3d" xmlns:o="urn:schemas-microsoft-com:office:office" xmlns:r="http://schemas.openxmlformats.org/officeDocument/2006/relationships" xmlns:m="http://schemas.openxmlformats.org/officeDocument/2006/math" xmlns:v="urn:schemas-microsoft-com:vml" xmlns:wp14="http://schemas.microsoft.com/office/word/2010/wordprocessingDrawing" xmlns:wp="http://schemas.openxmlformats.org/drawingml/2006/wordprocessingDrawing" xmlns:w10="urn:schemas-microsoft-com:office:word" xmlns:w="http://schemas.openxmlformats.org/wordprocessingml/2006/main" xmlns:w14="http://schemas.microsoft.com/office/word/2010/wordml" xmlns:w15="http://schemas.microsoft.com/office/word/2012/wordml" xmlns:w16cex="http://schemas.microsoft.com/office/word/2018/wordml/cex" xmlns:w16cid="http://schemas.microsoft.com/office/word/2016/wordml/cid" xmlns:w16="http://schemas.microsoft.com/office/word/2018/wordml" xmlns:w16se="http://schemas.microsoft.com/office/word/2015/wordml/symex" xmlns:wpg="http://schemas.microsoft.com/office/word/2010/wordprocessingGroup" xmlns:wpi="http://schemas.microsoft.com/office/word/2010/wordprocessingInk" xmlns:wne="http://schemas.microsoft.com/office/word/2006/wordml" xmlns:wps="http://schemas.microsoft.com/office/word/2010/wordprocessingShape" mc:Ignorable="w14 w15 w16se w16cid w16 w16cex wp14">
+<w:document xmlns:wpc="http://schemas.microsoft.com/office/word/2010/wordprocessingCanvas" xmlns:cx="http://schemas.microsoft.com/office/drawing/2014/chartex" xmlns:cx1="http://schemas.microsoft.com/office/drawing/2015/9/8/chartex" xmlns:cx2="http://schemas.microsoft.com/office/drawing/2015/10/21/chartex" xmlns:cx3="http://schemas.microsoft.com/office/drawing/2016/5/9/chartex" xmlns:cx4="http://schemas.microsoft.com/office/drawing/2016/5/10/chartex" xmlns:cx5="http://schemas.microsoft.com/office/drawing/2016/5/11/chartex" xmlns:cx6="http://schemas.microsoft.com/office/drawing/2016/5/12/chartex" xmlns:cx7="http://schemas.microsoft.com/office/drawing/2016/5/13/chartex" xmlns:cx8="http://schemas.microsoft.com/office/drawing/2016/5/14/chartex" xmlns:mc="http://schemas.openxmlformats.org/markup-compatibility/2006" xmlns:aink="http://schemas.microsoft.com/office/drawing/2016/ink" xmlns:am3d="http://schemas.microsoft.com/office/drawing/2017/model3d" xmlns:o="urn:schemas-microsoft-com:office:office" xmlns:r="http://schemas.openxmlformats.org/officeDocument/2006/relationships" xmlns:m="http://schemas.openxmlformats.org/officeDocument/2006/math" xmlns:v="urn:schemas-microsoft-com:vml" xmlns:wp14="http://schemas.microsoft.com/office/word/2010/wordprocessingDrawing" xmlns:wp="http://schemas.openxmlformats.org/drawingml/2006/wordprocessingDrawing" xmlns:w10="urn:schemas-microsoft-com:office:word" xmlns:w="http://schemas.openxmlformats.org/wordprocessingml/2006/main" xmlns:w14="http://schemas.microsoft.com/office/word/2010/wordml" xmlns:w15="http://schemas.microsoft.com/office/word/2012/wordml" xmlns:w16cex="http://schemas.microsoft.com/office/word/2018/wordml/cex" xmlns:w16cid="http://schemas.microsoft.com/office/word/2016/wordml/cid" xmlns:w16="http://schemas.microsoft.com/office/word/2018/wordml" xmlns:w16sdtdh="http://schemas.microsoft.com/office/word/2020/wordml/sdtdatahash" xmlns:w16se="http://schemas.microsoft.com/office/word/2015/wordml/symex" xmlns:wpg="http://schemas.microsoft.com/office/word/2010/wordprocessingGroup" xmlns:wpi="http://schemas.microsoft.com/office/word/2010/wordprocessingInk" xmlns:wne="http://schemas.microsoft.com/office/word/2006/wordml" xmlns:wps="http://schemas.microsoft.com/office/word/2010/wordprocessingShape" mc:Ignorable="w14 w15 w16se w16cid w16 w16cex w16sdtdh wp14">
   <w:body>
     <w:p>
       <w:pPr>
@@ -503,19 +503,8 @@
           <w:noProof/>
           <w:lang w:val="sr-Latn-CS"/>
         </w:rPr>
-        <w:t>Verzija V 1.0</w:t>
-      </w:r>
-    </w:p>
-    <w:p>
-      <w:pPr>
-        <w:jc w:val="center"/>
-        <w:rPr>
-          <w:b/>
-          <w:noProof/>
-          <w:sz w:val="28"/>
-          <w:lang w:val="sr-Latn-CS"/>
-        </w:rPr>
-      </w:pPr>
+        <w:t xml:space="preserve">Verzija V </w:t>
+      </w:r>
       <w:r>
         <w:rPr>
           <w:b/>
@@ -523,7 +512,7 @@
           <w:noProof/>
           <w:lang w:val="sr-Latn-CS"/>
         </w:rPr>
-        <w:t xml:space="preserve">Datum: </w:t>
+        <w:t>2</w:t>
       </w:r>
       <w:r>
         <w:rPr>
@@ -532,8 +521,19 @@
           <w:noProof/>
           <w:lang w:val="sr-Latn-CS"/>
         </w:rPr>
-        <w:t>27</w:t>
-      </w:r>
+        <w:t>.0</w:t>
+      </w:r>
+    </w:p>
+    <w:p>
+      <w:pPr>
+        <w:jc w:val="center"/>
+        <w:rPr>
+          <w:b/>
+          <w:noProof/>
+          <w:sz w:val="28"/>
+          <w:lang w:val="sr-Latn-CS"/>
+        </w:rPr>
+      </w:pPr>
       <w:r>
         <w:rPr>
           <w:b/>
@@ -541,7 +541,7 @@
           <w:noProof/>
           <w:lang w:val="sr-Latn-CS"/>
         </w:rPr>
-        <w:t xml:space="preserve">. </w:t>
+        <w:t xml:space="preserve">Datum: </w:t>
       </w:r>
       <w:r>
         <w:rPr>
@@ -550,7 +550,25 @@
           <w:noProof/>
           <w:lang w:val="sr-Latn-CS"/>
         </w:rPr>
-        <w:t>april</w:t>
+        <w:t>30</w:t>
+      </w:r>
+      <w:r>
+        <w:rPr>
+          <w:b/>
+          <w:bCs/>
+          <w:noProof/>
+          <w:lang w:val="sr-Latn-CS"/>
+        </w:rPr>
+        <w:t>.</w:t>
+      </w:r>
+      <w:r>
+        <w:rPr>
+          <w:b/>
+          <w:bCs/>
+          <w:noProof/>
+          <w:lang w:val="sr-Latn-CS"/>
+        </w:rPr>
+        <w:t>maj</w:t>
       </w:r>
       <w:r>
         <w:rPr>
@@ -769,7 +787,9 @@
           <w:tcPr>
             <w:tcW w:w="1713" w:type="dxa"/>
             <w:tcBorders>
+              <w:top w:val="double" w:sz="6" w:space="0" w:color="auto"/>
               <w:left w:val="single" w:sz="12" w:space="0" w:color="auto"/>
+              <w:bottom w:val="single" w:sz="4" w:space="0" w:color="auto"/>
               <w:right w:val="single" w:sz="6" w:space="0" w:color="auto"/>
             </w:tcBorders>
             <w:vAlign w:val="center"/>
@@ -797,7 +817,9 @@
           <w:tcPr>
             <w:tcW w:w="1620" w:type="dxa"/>
             <w:tcBorders>
+              <w:top w:val="double" w:sz="6" w:space="0" w:color="auto"/>
               <w:left w:val="single" w:sz="6" w:space="0" w:color="auto"/>
+              <w:bottom w:val="single" w:sz="4" w:space="0" w:color="auto"/>
               <w:right w:val="single" w:sz="6" w:space="0" w:color="auto"/>
             </w:tcBorders>
             <w:vAlign w:val="center"/>
@@ -865,7 +887,9 @@
           <w:tcPr>
             <w:tcW w:w="2160" w:type="dxa"/>
             <w:tcBorders>
+              <w:top w:val="double" w:sz="6" w:space="0" w:color="auto"/>
               <w:left w:val="single" w:sz="6" w:space="0" w:color="auto"/>
+              <w:bottom w:val="single" w:sz="4" w:space="0" w:color="auto"/>
               <w:right w:val="single" w:sz="6" w:space="0" w:color="auto"/>
             </w:tcBorders>
             <w:vAlign w:val="center"/>
@@ -891,7 +915,9 @@
           <w:tcPr>
             <w:tcW w:w="2880" w:type="dxa"/>
             <w:tcBorders>
+              <w:top w:val="double" w:sz="6" w:space="0" w:color="auto"/>
               <w:left w:val="single" w:sz="6" w:space="0" w:color="auto"/>
+              <w:bottom w:val="single" w:sz="4" w:space="0" w:color="auto"/>
               <w:right w:val="single" w:sz="12" w:space="0" w:color="auto"/>
             </w:tcBorders>
             <w:vAlign w:val="center"/>
@@ -923,46 +949,67 @@
           <w:tcPr>
             <w:tcW w:w="1713" w:type="dxa"/>
             <w:tcBorders>
+              <w:top w:val="single" w:sz="4" w:space="0" w:color="auto"/>
               <w:left w:val="single" w:sz="12" w:space="0" w:color="auto"/>
+              <w:bottom w:val="single" w:sz="4" w:space="0" w:color="auto"/>
               <w:right w:val="single" w:sz="6" w:space="0" w:color="auto"/>
             </w:tcBorders>
           </w:tcPr>
           <w:p>
             <w:pPr>
-              <w:pStyle w:val="Header"/>
-              <w:tabs>
-                <w:tab w:val="clear" w:pos="4320"/>
-                <w:tab w:val="clear" w:pos="8640"/>
-              </w:tabs>
-              <w:rPr>
-                <w:noProof/>
-                <w:lang w:val="sr-Latn-CS"/>
-              </w:rPr>
-            </w:pPr>
+              <w:jc w:val="center"/>
+              <w:rPr>
+                <w:b/>
+                <w:bCs/>
+                <w:noProof/>
+                <w:lang w:val="sr-Latn-CS"/>
+              </w:rPr>
+            </w:pPr>
+            <w:r>
+              <w:rPr>
+                <w:b/>
+                <w:bCs/>
+                <w:noProof/>
+                <w:lang w:val="sr-Latn-CS"/>
+              </w:rPr>
+              <w:t>Verzija V 2.0</w:t>
+            </w:r>
           </w:p>
         </w:tc>
         <w:tc>
           <w:tcPr>
             <w:tcW w:w="1620" w:type="dxa"/>
             <w:tcBorders>
+              <w:top w:val="single" w:sz="4" w:space="0" w:color="auto"/>
               <w:left w:val="single" w:sz="6" w:space="0" w:color="auto"/>
+              <w:bottom w:val="single" w:sz="4" w:space="0" w:color="auto"/>
               <w:right w:val="single" w:sz="6" w:space="0" w:color="auto"/>
             </w:tcBorders>
           </w:tcPr>
           <w:p>
             <w:pPr>
-              <w:rPr>
-                <w:noProof/>
-                <w:lang w:val="sr-Latn-CS"/>
-              </w:rPr>
-            </w:pPr>
+              <w:jc w:val="center"/>
+              <w:rPr>
+                <w:noProof/>
+                <w:lang w:val="sr-Latn-CS"/>
+              </w:rPr>
+            </w:pPr>
+            <w:r>
+              <w:rPr>
+                <w:noProof/>
+                <w:lang w:val="sr-Latn-CS"/>
+              </w:rPr>
+              <w:t>28.05.2021.</w:t>
+            </w:r>
           </w:p>
         </w:tc>
         <w:tc>
           <w:tcPr>
             <w:tcW w:w="2160" w:type="dxa"/>
             <w:tcBorders>
+              <w:top w:val="single" w:sz="4" w:space="0" w:color="auto"/>
               <w:left w:val="single" w:sz="6" w:space="0" w:color="auto"/>
+              <w:bottom w:val="single" w:sz="4" w:space="0" w:color="auto"/>
               <w:right w:val="single" w:sz="6" w:space="0" w:color="auto"/>
             </w:tcBorders>
           </w:tcPr>
@@ -973,13 +1020,22 @@
                 <w:lang w:val="sr-Latn-CS"/>
               </w:rPr>
             </w:pPr>
+            <w:r>
+              <w:rPr>
+                <w:noProof/>
+                <w:lang w:val="sr-Latn-CS"/>
+              </w:rPr>
+              <w:t>Valerijan Matvejev</w:t>
+            </w:r>
           </w:p>
         </w:tc>
         <w:tc>
           <w:tcPr>
             <w:tcW w:w="2880" w:type="dxa"/>
             <w:tcBorders>
+              <w:top w:val="single" w:sz="4" w:space="0" w:color="auto"/>
               <w:left w:val="single" w:sz="6" w:space="0" w:color="auto"/>
+              <w:bottom w:val="single" w:sz="4" w:space="0" w:color="auto"/>
               <w:right w:val="single" w:sz="12" w:space="0" w:color="auto"/>
             </w:tcBorders>
           </w:tcPr>
@@ -990,6 +1046,20 @@
                 <w:lang w:val="sr-Latn-CS"/>
               </w:rPr>
             </w:pPr>
+            <w:r>
+              <w:rPr>
+                <w:noProof/>
+                <w:lang w:val="sr-Latn-CS"/>
+              </w:rPr>
+              <w:t>Promenjene tabele FreeAgents i HasAppointment</w:t>
+            </w:r>
+            <w:r>
+              <w:rPr>
+                <w:noProof/>
+                <w:lang w:val="sr-Latn-CS"/>
+              </w:rPr>
+              <w:t xml:space="preserve"> (uveden idHasAppointment)</w:t>
+            </w:r>
           </w:p>
         </w:tc>
       </w:tr>
@@ -1001,6 +1071,7 @@
           <w:tcPr>
             <w:tcW w:w="1713" w:type="dxa"/>
             <w:tcBorders>
+              <w:top w:val="single" w:sz="4" w:space="0" w:color="auto"/>
               <w:left w:val="single" w:sz="12" w:space="0" w:color="auto"/>
               <w:bottom w:val="single" w:sz="6" w:space="0" w:color="auto"/>
               <w:right w:val="single" w:sz="6" w:space="0" w:color="auto"/>
@@ -1010,16 +1081,28 @@
             <w:pPr>
               <w:jc w:val="center"/>
               <w:rPr>
-                <w:noProof/>
-                <w:lang w:val="sr-Latn-CS"/>
-              </w:rPr>
-            </w:pPr>
+                <w:b/>
+                <w:bCs/>
+                <w:noProof/>
+                <w:lang w:val="sr-Latn-CS"/>
+              </w:rPr>
+            </w:pPr>
+            <w:r>
+              <w:rPr>
+                <w:b/>
+                <w:bCs/>
+                <w:noProof/>
+                <w:lang w:val="sr-Latn-CS"/>
+              </w:rPr>
+              <w:t>Verzija V 3.0</w:t>
+            </w:r>
           </w:p>
         </w:tc>
         <w:tc>
           <w:tcPr>
             <w:tcW w:w="1620" w:type="dxa"/>
             <w:tcBorders>
+              <w:top w:val="single" w:sz="4" w:space="0" w:color="auto"/>
               <w:left w:val="single" w:sz="6" w:space="0" w:color="auto"/>
               <w:bottom w:val="single" w:sz="6" w:space="0" w:color="auto"/>
               <w:right w:val="single" w:sz="6" w:space="0" w:color="auto"/>
@@ -1033,12 +1116,20 @@
                 <w:lang w:val="sr-Latn-CS"/>
               </w:rPr>
             </w:pPr>
+            <w:r>
+              <w:rPr>
+                <w:noProof/>
+                <w:lang w:val="sr-Latn-CS"/>
+              </w:rPr>
+              <w:t>30.05.2021.</w:t>
+            </w:r>
           </w:p>
         </w:tc>
         <w:tc>
           <w:tcPr>
             <w:tcW w:w="2160" w:type="dxa"/>
             <w:tcBorders>
+              <w:top w:val="single" w:sz="4" w:space="0" w:color="auto"/>
               <w:left w:val="single" w:sz="6" w:space="0" w:color="auto"/>
               <w:bottom w:val="single" w:sz="6" w:space="0" w:color="auto"/>
               <w:right w:val="single" w:sz="6" w:space="0" w:color="auto"/>
@@ -1051,12 +1142,20 @@
                 <w:lang w:val="sr-Latn-CS"/>
               </w:rPr>
             </w:pPr>
+            <w:r>
+              <w:rPr>
+                <w:noProof/>
+                <w:lang w:val="sr-Latn-CS"/>
+              </w:rPr>
+              <w:t xml:space="preserve"> Valerijan Matvejev</w:t>
+            </w:r>
           </w:p>
         </w:tc>
         <w:tc>
           <w:tcPr>
             <w:tcW w:w="2880" w:type="dxa"/>
             <w:tcBorders>
+              <w:top w:val="single" w:sz="4" w:space="0" w:color="auto"/>
               <w:left w:val="single" w:sz="6" w:space="0" w:color="auto"/>
               <w:bottom w:val="single" w:sz="6" w:space="0" w:color="auto"/>
               <w:right w:val="single" w:sz="12" w:space="0" w:color="auto"/>
@@ -1069,6 +1168,13 @@
                 <w:lang w:val="sr-Latn-CS"/>
               </w:rPr>
             </w:pPr>
+            <w:r>
+              <w:rPr>
+                <w:noProof/>
+                <w:lang w:val="sr-Latn-CS"/>
+              </w:rPr>
+              <w:t>Dodato polje idLeader u tabelu Team</w:t>
+            </w:r>
           </w:p>
         </w:tc>
       </w:tr>
@@ -1457,14 +1563,12 @@
               <w:color w:val="auto"/>
             </w:rPr>
           </w:pPr>
-          <w:proofErr w:type="spellStart"/>
           <w:r>
             <w:rPr>
               <w:color w:val="auto"/>
             </w:rPr>
             <w:t>Sadržaj</w:t>
           </w:r>
-          <w:proofErr w:type="spellEnd"/>
         </w:p>
         <w:p>
           <w:pPr>
@@ -18565,7 +18669,7 @@
 </file>
 
 <file path=word/endnotes.xml><?xml version="1.0" encoding="utf-8"?>
-<w:endnotes xmlns:wpc="http://schemas.microsoft.com/office/word/2010/wordprocessingCanvas" xmlns:cx="http://schemas.microsoft.com/office/drawing/2014/chartex" xmlns:cx1="http://schemas.microsoft.com/office/drawing/2015/9/8/chartex" xmlns:cx2="http://schemas.microsoft.com/office/drawing/2015/10/21/chartex" xmlns:cx3="http://schemas.microsoft.com/office/drawing/2016/5/9/chartex" xmlns:cx4="http://schemas.microsoft.com/office/drawing/2016/5/10/chartex" xmlns:cx5="http://schemas.microsoft.com/office/drawing/2016/5/11/chartex" xmlns:cx6="http://schemas.microsoft.com/office/drawing/2016/5/12/chartex" xmlns:cx7="http://schemas.microsoft.com/office/drawing/2016/5/13/chartex" xmlns:cx8="http://schemas.microsoft.com/office/drawing/2016/5/14/chartex" xmlns:mc="http://schemas.openxmlformats.org/markup-compatibility/2006" xmlns:aink="http://schemas.microsoft.com/office/drawing/2016/ink" xmlns:am3d="http://schemas.microsoft.com/office/drawing/2017/model3d" xmlns:o="urn:schemas-microsoft-com:office:office" xmlns:r="http://schemas.openxmlformats.org/officeDocument/2006/relationships" xmlns:m="http://schemas.openxmlformats.org/officeDocument/2006/math" xmlns:v="urn:schemas-microsoft-com:vml" xmlns:wp14="http://schemas.microsoft.com/office/word/2010/wordprocessingDrawing" xmlns:wp="http://schemas.openxmlformats.org/drawingml/2006/wordprocessingDrawing" xmlns:w10="urn:schemas-microsoft-com:office:word" xmlns:w="http://schemas.openxmlformats.org/wordprocessingml/2006/main" xmlns:w14="http://schemas.microsoft.com/office/word/2010/wordml" xmlns:w15="http://schemas.microsoft.com/office/word/2012/wordml" xmlns:w16cex="http://schemas.microsoft.com/office/word/2018/wordml/cex" xmlns:w16cid="http://schemas.microsoft.com/office/word/2016/wordml/cid" xmlns:w16="http://schemas.microsoft.com/office/word/2018/wordml" xmlns:w16se="http://schemas.microsoft.com/office/word/2015/wordml/symex" xmlns:wpg="http://schemas.microsoft.com/office/word/2010/wordprocessingGroup" xmlns:wpi="http://schemas.microsoft.com/office/word/2010/wordprocessingInk" xmlns:wne="http://schemas.microsoft.com/office/word/2006/wordml" xmlns:wps="http://schemas.microsoft.com/office/word/2010/wordprocessingShape" mc:Ignorable="w14 w15 w16se w16cid w16 w16cex wp14">
+<w:endnotes xmlns:wpc="http://schemas.microsoft.com/office/word/2010/wordprocessingCanvas" xmlns:cx="http://schemas.microsoft.com/office/drawing/2014/chartex" xmlns:cx1="http://schemas.microsoft.com/office/drawing/2015/9/8/chartex" xmlns:cx2="http://schemas.microsoft.com/office/drawing/2015/10/21/chartex" xmlns:cx3="http://schemas.microsoft.com/office/drawing/2016/5/9/chartex" xmlns:cx4="http://schemas.microsoft.com/office/drawing/2016/5/10/chartex" xmlns:cx5="http://schemas.microsoft.com/office/drawing/2016/5/11/chartex" xmlns:cx6="http://schemas.microsoft.com/office/drawing/2016/5/12/chartex" xmlns:cx7="http://schemas.microsoft.com/office/drawing/2016/5/13/chartex" xmlns:cx8="http://schemas.microsoft.com/office/drawing/2016/5/14/chartex" xmlns:mc="http://schemas.openxmlformats.org/markup-compatibility/2006" xmlns:aink="http://schemas.microsoft.com/office/drawing/2016/ink" xmlns:am3d="http://schemas.microsoft.com/office/drawing/2017/model3d" xmlns:o="urn:schemas-microsoft-com:office:office" xmlns:r="http://schemas.openxmlformats.org/officeDocument/2006/relationships" xmlns:m="http://schemas.openxmlformats.org/officeDocument/2006/math" xmlns:v="urn:schemas-microsoft-com:vml" xmlns:wp14="http://schemas.microsoft.com/office/word/2010/wordprocessingDrawing" xmlns:wp="http://schemas.openxmlformats.org/drawingml/2006/wordprocessingDrawing" xmlns:w10="urn:schemas-microsoft-com:office:word" xmlns:w="http://schemas.openxmlformats.org/wordprocessingml/2006/main" xmlns:w14="http://schemas.microsoft.com/office/word/2010/wordml" xmlns:w15="http://schemas.microsoft.com/office/word/2012/wordml" xmlns:w16cex="http://schemas.microsoft.com/office/word/2018/wordml/cex" xmlns:w16cid="http://schemas.microsoft.com/office/word/2016/wordml/cid" xmlns:w16="http://schemas.microsoft.com/office/word/2018/wordml" xmlns:w16sdtdh="http://schemas.microsoft.com/office/word/2020/wordml/sdtdatahash" xmlns:w16se="http://schemas.microsoft.com/office/word/2015/wordml/symex" xmlns:wpg="http://schemas.microsoft.com/office/word/2010/wordprocessingGroup" xmlns:wpi="http://schemas.microsoft.com/office/word/2010/wordprocessingInk" xmlns:wne="http://schemas.microsoft.com/office/word/2006/wordml" xmlns:wps="http://schemas.microsoft.com/office/word/2010/wordprocessingShape" mc:Ignorable="w14 w15 w16se w16cid w16 w16cex w16sdtdh wp14">
   <w:endnote w:type="separator" w:id="-1">
     <w:p>
       <w:r>
@@ -18584,7 +18688,7 @@
 </file>
 
 <file path=word/footer1.xml><?xml version="1.0" encoding="utf-8"?>
-<w:ftr xmlns:wpc="http://schemas.microsoft.com/office/word/2010/wordprocessingCanvas" xmlns:cx="http://schemas.microsoft.com/office/drawing/2014/chartex" xmlns:cx1="http://schemas.microsoft.com/office/drawing/2015/9/8/chartex" xmlns:cx2="http://schemas.microsoft.com/office/drawing/2015/10/21/chartex" xmlns:cx3="http://schemas.microsoft.com/office/drawing/2016/5/9/chartex" xmlns:cx4="http://schemas.microsoft.com/office/drawing/2016/5/10/chartex" xmlns:cx5="http://schemas.microsoft.com/office/drawing/2016/5/11/chartex" xmlns:cx6="http://schemas.microsoft.com/office/drawing/2016/5/12/chartex" xmlns:cx7="http://schemas.microsoft.com/office/drawing/2016/5/13/chartex" xmlns:cx8="http://schemas.microsoft.com/office/drawing/2016/5/14/chartex" xmlns:mc="http://schemas.openxmlformats.org/markup-compatibility/2006" xmlns:aink="http://schemas.microsoft.com/office/drawing/2016/ink" xmlns:am3d="http://schemas.microsoft.com/office/drawing/2017/model3d" xmlns:o="urn:schemas-microsoft-com:office:office" xmlns:r="http://schemas.openxmlformats.org/officeDocument/2006/relationships" xmlns:m="http://schemas.openxmlformats.org/officeDocument/2006/math" xmlns:v="urn:schemas-microsoft-com:vml" xmlns:wp14="http://schemas.microsoft.com/office/word/2010/wordprocessingDrawing" xmlns:wp="http://schemas.openxmlformats.org/drawingml/2006/wordprocessingDrawing" xmlns:w10="urn:schemas-microsoft-com:office:word" xmlns:w="http://schemas.openxmlformats.org/wordprocessingml/2006/main" xmlns:w14="http://schemas.microsoft.com/office/word/2010/wordml" xmlns:w15="http://schemas.microsoft.com/office/word/2012/wordml" xmlns:w16cex="http://schemas.microsoft.com/office/word/2018/wordml/cex" xmlns:w16cid="http://schemas.microsoft.com/office/word/2016/wordml/cid" xmlns:w16="http://schemas.microsoft.com/office/word/2018/wordml" xmlns:w16se="http://schemas.microsoft.com/office/word/2015/wordml/symex" xmlns:wpg="http://schemas.microsoft.com/office/word/2010/wordprocessingGroup" xmlns:wpi="http://schemas.microsoft.com/office/word/2010/wordprocessingInk" xmlns:wne="http://schemas.microsoft.com/office/word/2006/wordml" xmlns:wps="http://schemas.microsoft.com/office/word/2010/wordprocessingShape" mc:Ignorable="w14 w15 w16se w16cid w16 w16cex wp14">
+<w:ftr xmlns:wpc="http://schemas.microsoft.com/office/word/2010/wordprocessingCanvas" xmlns:cx="http://schemas.microsoft.com/office/drawing/2014/chartex" xmlns:cx1="http://schemas.microsoft.com/office/drawing/2015/9/8/chartex" xmlns:cx2="http://schemas.microsoft.com/office/drawing/2015/10/21/chartex" xmlns:cx3="http://schemas.microsoft.com/office/drawing/2016/5/9/chartex" xmlns:cx4="http://schemas.microsoft.com/office/drawing/2016/5/10/chartex" xmlns:cx5="http://schemas.microsoft.com/office/drawing/2016/5/11/chartex" xmlns:cx6="http://schemas.microsoft.com/office/drawing/2016/5/12/chartex" xmlns:cx7="http://schemas.microsoft.com/office/drawing/2016/5/13/chartex" xmlns:cx8="http://schemas.microsoft.com/office/drawing/2016/5/14/chartex" xmlns:mc="http://schemas.openxmlformats.org/markup-compatibility/2006" xmlns:aink="http://schemas.microsoft.com/office/drawing/2016/ink" xmlns:am3d="http://schemas.microsoft.com/office/drawing/2017/model3d" xmlns:o="urn:schemas-microsoft-com:office:office" xmlns:r="http://schemas.openxmlformats.org/officeDocument/2006/relationships" xmlns:m="http://schemas.openxmlformats.org/officeDocument/2006/math" xmlns:v="urn:schemas-microsoft-com:vml" xmlns:wp14="http://schemas.microsoft.com/office/word/2010/wordprocessingDrawing" xmlns:wp="http://schemas.openxmlformats.org/drawingml/2006/wordprocessingDrawing" xmlns:w10="urn:schemas-microsoft-com:office:word" xmlns:w="http://schemas.openxmlformats.org/wordprocessingml/2006/main" xmlns:w14="http://schemas.microsoft.com/office/word/2010/wordml" xmlns:w15="http://schemas.microsoft.com/office/word/2012/wordml" xmlns:w16cex="http://schemas.microsoft.com/office/word/2018/wordml/cex" xmlns:w16cid="http://schemas.microsoft.com/office/word/2016/wordml/cid" xmlns:w16="http://schemas.microsoft.com/office/word/2018/wordml" xmlns:w16sdtdh="http://schemas.microsoft.com/office/word/2020/wordml/sdtdatahash" xmlns:w16se="http://schemas.microsoft.com/office/word/2015/wordml/symex" xmlns:wpg="http://schemas.microsoft.com/office/word/2010/wordprocessingGroup" xmlns:wpi="http://schemas.microsoft.com/office/word/2010/wordprocessingInk" xmlns:wne="http://schemas.microsoft.com/office/word/2006/wordml" xmlns:wps="http://schemas.microsoft.com/office/word/2010/wordprocessingShape" mc:Ignorable="w14 w15 w16se w16cid w16 w16cex w16sdtdh wp14">
   <w:p>
     <w:pPr>
       <w:pStyle w:val="Footer"/>
@@ -18680,7 +18784,7 @@
 </file>
 
 <file path=word/footnotes.xml><?xml version="1.0" encoding="utf-8"?>
-<w:footnotes xmlns:wpc="http://schemas.microsoft.com/office/word/2010/wordprocessingCanvas" xmlns:cx="http://schemas.microsoft.com/office/drawing/2014/chartex" xmlns:cx1="http://schemas.microsoft.com/office/drawing/2015/9/8/chartex" xmlns:cx2="http://schemas.microsoft.com/office/drawing/2015/10/21/chartex" xmlns:cx3="http://schemas.microsoft.com/office/drawing/2016/5/9/chartex" xmlns:cx4="http://schemas.microsoft.com/office/drawing/2016/5/10/chartex" xmlns:cx5="http://schemas.microsoft.com/office/drawing/2016/5/11/chartex" xmlns:cx6="http://schemas.microsoft.com/office/drawing/2016/5/12/chartex" xmlns:cx7="http://schemas.microsoft.com/office/drawing/2016/5/13/chartex" xmlns:cx8="http://schemas.microsoft.com/office/drawing/2016/5/14/chartex" xmlns:mc="http://schemas.openxmlformats.org/markup-compatibility/2006" xmlns:aink="http://schemas.microsoft.com/office/drawing/2016/ink" xmlns:am3d="http://schemas.microsoft.com/office/drawing/2017/model3d" xmlns:o="urn:schemas-microsoft-com:office:office" xmlns:r="http://schemas.openxmlformats.org/officeDocument/2006/relationships" xmlns:m="http://schemas.openxmlformats.org/officeDocument/2006/math" xmlns:v="urn:schemas-microsoft-com:vml" xmlns:wp14="http://schemas.microsoft.com/office/word/2010/wordprocessingDrawing" xmlns:wp="http://schemas.openxmlformats.org/drawingml/2006/wordprocessingDrawing" xmlns:w10="urn:schemas-microsoft-com:office:word" xmlns:w="http://schemas.openxmlformats.org/wordprocessingml/2006/main" xmlns:w14="http://schemas.microsoft.com/office/word/2010/wordml" xmlns:w15="http://schemas.microsoft.com/office/word/2012/wordml" xmlns:w16cex="http://schemas.microsoft.com/office/word/2018/wordml/cex" xmlns:w16cid="http://schemas.microsoft.com/office/word/2016/wordml/cid" xmlns:w16="http://schemas.microsoft.com/office/word/2018/wordml" xmlns:w16se="http://schemas.microsoft.com/office/word/2015/wordml/symex" xmlns:wpg="http://schemas.microsoft.com/office/word/2010/wordprocessingGroup" xmlns:wpi="http://schemas.microsoft.com/office/word/2010/wordprocessingInk" xmlns:wne="http://schemas.microsoft.com/office/word/2006/wordml" xmlns:wps="http://schemas.microsoft.com/office/word/2010/wordprocessingShape" mc:Ignorable="w14 w15 w16se w16cid w16 w16cex wp14">
+<w:footnotes xmlns:wpc="http://schemas.microsoft.com/office/word/2010/wordprocessingCanvas" xmlns:cx="http://schemas.microsoft.com/office/drawing/2014/chartex" xmlns:cx1="http://schemas.microsoft.com/office/drawing/2015/9/8/chartex" xmlns:cx2="http://schemas.microsoft.com/office/drawing/2015/10/21/chartex" xmlns:cx3="http://schemas.microsoft.com/office/drawing/2016/5/9/chartex" xmlns:cx4="http://schemas.microsoft.com/office/drawing/2016/5/10/chartex" xmlns:cx5="http://schemas.microsoft.com/office/drawing/2016/5/11/chartex" xmlns:cx6="http://schemas.microsoft.com/office/drawing/2016/5/12/chartex" xmlns:cx7="http://schemas.microsoft.com/office/drawing/2016/5/13/chartex" xmlns:cx8="http://schemas.microsoft.com/office/drawing/2016/5/14/chartex" xmlns:mc="http://schemas.openxmlformats.org/markup-compatibility/2006" xmlns:aink="http://schemas.microsoft.com/office/drawing/2016/ink" xmlns:am3d="http://schemas.microsoft.com/office/drawing/2017/model3d" xmlns:o="urn:schemas-microsoft-com:office:office" xmlns:r="http://schemas.openxmlformats.org/officeDocument/2006/relationships" xmlns:m="http://schemas.openxmlformats.org/officeDocument/2006/math" xmlns:v="urn:schemas-microsoft-com:vml" xmlns:wp14="http://schemas.microsoft.com/office/word/2010/wordprocessingDrawing" xmlns:wp="http://schemas.openxmlformats.org/drawingml/2006/wordprocessingDrawing" xmlns:w10="urn:schemas-microsoft-com:office:word" xmlns:w="http://schemas.openxmlformats.org/wordprocessingml/2006/main" xmlns:w14="http://schemas.microsoft.com/office/word/2010/wordml" xmlns:w15="http://schemas.microsoft.com/office/word/2012/wordml" xmlns:w16cex="http://schemas.microsoft.com/office/word/2018/wordml/cex" xmlns:w16cid="http://schemas.microsoft.com/office/word/2016/wordml/cid" xmlns:w16="http://schemas.microsoft.com/office/word/2018/wordml" xmlns:w16sdtdh="http://schemas.microsoft.com/office/word/2020/wordml/sdtdatahash" xmlns:w16se="http://schemas.microsoft.com/office/word/2015/wordml/symex" xmlns:wpg="http://schemas.microsoft.com/office/word/2010/wordprocessingGroup" xmlns:wpi="http://schemas.microsoft.com/office/word/2010/wordprocessingInk" xmlns:wne="http://schemas.microsoft.com/office/word/2006/wordml" xmlns:wps="http://schemas.microsoft.com/office/word/2010/wordprocessingShape" mc:Ignorable="w14 w15 w16se w16cid w16 w16cex w16sdtdh wp14">
   <w:footnote w:type="separator" w:id="-1">
     <w:p>
       <w:r>
@@ -18699,7 +18803,7 @@
 </file>
 
 <file path=word/header1.xml><?xml version="1.0" encoding="utf-8"?>
-<w:hdr xmlns:wpc="http://schemas.microsoft.com/office/word/2010/wordprocessingCanvas" xmlns:cx="http://schemas.microsoft.com/office/drawing/2014/chartex" xmlns:cx1="http://schemas.microsoft.com/office/drawing/2015/9/8/chartex" xmlns:cx2="http://schemas.microsoft.com/office/drawing/2015/10/21/chartex" xmlns:cx3="http://schemas.microsoft.com/office/drawing/2016/5/9/chartex" xmlns:cx4="http://schemas.microsoft.com/office/drawing/2016/5/10/chartex" xmlns:cx5="http://schemas.microsoft.com/office/drawing/2016/5/11/chartex" xmlns:cx6="http://schemas.microsoft.com/office/drawing/2016/5/12/chartex" xmlns:cx7="http://schemas.microsoft.com/office/drawing/2016/5/13/chartex" xmlns:cx8="http://schemas.microsoft.com/office/drawing/2016/5/14/chartex" xmlns:mc="http://schemas.openxmlformats.org/markup-compatibility/2006" xmlns:aink="http://schemas.microsoft.com/office/drawing/2016/ink" xmlns:am3d="http://schemas.microsoft.com/office/drawing/2017/model3d" xmlns:o="urn:schemas-microsoft-com:office:office" xmlns:r="http://schemas.openxmlformats.org/officeDocument/2006/relationships" xmlns:m="http://schemas.openxmlformats.org/officeDocument/2006/math" xmlns:v="urn:schemas-microsoft-com:vml" xmlns:wp14="http://schemas.microsoft.com/office/word/2010/wordprocessingDrawing" xmlns:wp="http://schemas.openxmlformats.org/drawingml/2006/wordprocessingDrawing" xmlns:w10="urn:schemas-microsoft-com:office:word" xmlns:w="http://schemas.openxmlformats.org/wordprocessingml/2006/main" xmlns:w14="http://schemas.microsoft.com/office/word/2010/wordml" xmlns:w15="http://schemas.microsoft.com/office/word/2012/wordml" xmlns:w16cex="http://schemas.microsoft.com/office/word/2018/wordml/cex" xmlns:w16cid="http://schemas.microsoft.com/office/word/2016/wordml/cid" xmlns:w16="http://schemas.microsoft.com/office/word/2018/wordml" xmlns:w16se="http://schemas.microsoft.com/office/word/2015/wordml/symex" xmlns:wpg="http://schemas.microsoft.com/office/word/2010/wordprocessingGroup" xmlns:wpi="http://schemas.microsoft.com/office/word/2010/wordprocessingInk" xmlns:wne="http://schemas.microsoft.com/office/word/2006/wordml" xmlns:wps="http://schemas.microsoft.com/office/word/2010/wordprocessingShape" mc:Ignorable="w14 w15 w16se w16cid w16 w16cex wp14">
+<w:hdr xmlns:wpc="http://schemas.microsoft.com/office/word/2010/wordprocessingCanvas" xmlns:cx="http://schemas.microsoft.com/office/drawing/2014/chartex" xmlns:cx1="http://schemas.microsoft.com/office/drawing/2015/9/8/chartex" xmlns:cx2="http://schemas.microsoft.com/office/drawing/2015/10/21/chartex" xmlns:cx3="http://schemas.microsoft.com/office/drawing/2016/5/9/chartex" xmlns:cx4="http://schemas.microsoft.com/office/drawing/2016/5/10/chartex" xmlns:cx5="http://schemas.microsoft.com/office/drawing/2016/5/11/chartex" xmlns:cx6="http://schemas.microsoft.com/office/drawing/2016/5/12/chartex" xmlns:cx7="http://schemas.microsoft.com/office/drawing/2016/5/13/chartex" xmlns:cx8="http://schemas.microsoft.com/office/drawing/2016/5/14/chartex" xmlns:mc="http://schemas.openxmlformats.org/markup-compatibility/2006" xmlns:aink="http://schemas.microsoft.com/office/drawing/2016/ink" xmlns:am3d="http://schemas.microsoft.com/office/drawing/2017/model3d" xmlns:o="urn:schemas-microsoft-com:office:office" xmlns:r="http://schemas.openxmlformats.org/officeDocument/2006/relationships" xmlns:m="http://schemas.openxmlformats.org/officeDocument/2006/math" xmlns:v="urn:schemas-microsoft-com:vml" xmlns:wp14="http://schemas.microsoft.com/office/word/2010/wordprocessingDrawing" xmlns:wp="http://schemas.openxmlformats.org/drawingml/2006/wordprocessingDrawing" xmlns:w10="urn:schemas-microsoft-com:office:word" xmlns:w="http://schemas.openxmlformats.org/wordprocessingml/2006/main" xmlns:w14="http://schemas.microsoft.com/office/word/2010/wordml" xmlns:w15="http://schemas.microsoft.com/office/word/2012/wordml" xmlns:w16cex="http://schemas.microsoft.com/office/word/2018/wordml/cex" xmlns:w16cid="http://schemas.microsoft.com/office/word/2016/wordml/cid" xmlns:w16="http://schemas.microsoft.com/office/word/2018/wordml" xmlns:w16sdtdh="http://schemas.microsoft.com/office/word/2020/wordml/sdtdatahash" xmlns:w16se="http://schemas.microsoft.com/office/word/2015/wordml/symex" xmlns:wpg="http://schemas.microsoft.com/office/word/2010/wordprocessingGroup" xmlns:wpi="http://schemas.microsoft.com/office/word/2010/wordprocessingInk" xmlns:wne="http://schemas.microsoft.com/office/word/2006/wordml" xmlns:wps="http://schemas.microsoft.com/office/word/2010/wordprocessingShape" mc:Ignorable="w14 w15 w16se w16cid w16 w16cex w16sdtdh wp14">
   <w:p>
     <w:pPr>
       <w:pStyle w:val="Header"/>
@@ -18713,41 +18817,13 @@
         <w:sz w:val="20"/>
       </w:rPr>
     </w:pPr>
-    <w:proofErr w:type="spellStart"/>
     <w:r>
       <w:rPr>
         <w:b/>
         <w:iCs/>
         <w:sz w:val="20"/>
       </w:rPr>
-      <w:t>Principi</w:t>
-    </w:r>
-    <w:proofErr w:type="spellEnd"/>
-    <w:r>
-      <w:rPr>
-        <w:b/>
-        <w:iCs/>
-        <w:sz w:val="20"/>
-      </w:rPr>
-      <w:t xml:space="preserve"> </w:t>
-    </w:r>
-    <w:proofErr w:type="spellStart"/>
-    <w:r>
-      <w:rPr>
-        <w:b/>
-        <w:iCs/>
-        <w:sz w:val="20"/>
-      </w:rPr>
-      <w:t>softverskog</w:t>
-    </w:r>
-    <w:proofErr w:type="spellEnd"/>
-    <w:r>
-      <w:rPr>
-        <w:b/>
-        <w:iCs/>
-        <w:sz w:val="20"/>
-      </w:rPr>
-      <w:t xml:space="preserve"> in</w:t>
+      <w:t>Principi softverskog in</w:t>
     </w:r>
     <w:r>
       <w:rPr>
@@ -18764,24 +18840,14 @@
         <w:iCs/>
         <w:sz w:val="20"/>
       </w:rPr>
-      <w:t xml:space="preserve">- Tim </w:t>
+      <w:t>- Tim ProLabTim</w:t>
     </w:r>
-    <w:proofErr w:type="spellStart"/>
-    <w:r>
-      <w:rPr>
-        <w:b/>
-        <w:iCs/>
-        <w:sz w:val="20"/>
-      </w:rPr>
-      <w:t>ProLabTim</w:t>
-    </w:r>
-    <w:proofErr w:type="spellEnd"/>
   </w:p>
 </w:hdr>
 </file>
 
 <file path=word/numbering.xml><?xml version="1.0" encoding="utf-8"?>
-<w:numbering xmlns:wpc="http://schemas.microsoft.com/office/word/2010/wordprocessingCanvas" xmlns:cx="http://schemas.microsoft.com/office/drawing/2014/chartex" xmlns:cx1="http://schemas.microsoft.com/office/drawing/2015/9/8/chartex" xmlns:cx2="http://schemas.microsoft.com/office/drawing/2015/10/21/chartex" xmlns:cx3="http://schemas.microsoft.com/office/drawing/2016/5/9/chartex" xmlns:cx4="http://schemas.microsoft.com/office/drawing/2016/5/10/chartex" xmlns:cx5="http://schemas.microsoft.com/office/drawing/2016/5/11/chartex" xmlns:cx6="http://schemas.microsoft.com/office/drawing/2016/5/12/chartex" xmlns:cx7="http://schemas.microsoft.com/office/drawing/2016/5/13/chartex" xmlns:cx8="http://schemas.microsoft.com/office/drawing/2016/5/14/chartex" xmlns:mc="http://schemas.openxmlformats.org/markup-compatibility/2006" xmlns:aink="http://schemas.microsoft.com/office/drawing/2016/ink" xmlns:am3d="http://schemas.microsoft.com/office/drawing/2017/model3d" xmlns:o="urn:schemas-microsoft-com:office:office" xmlns:r="http://schemas.openxmlformats.org/officeDocument/2006/relationships" xmlns:m="http://schemas.openxmlformats.org/officeDocument/2006/math" xmlns:v="urn:schemas-microsoft-com:vml" xmlns:wp14="http://schemas.microsoft.com/office/word/2010/wordprocessingDrawing" xmlns:wp="http://schemas.openxmlformats.org/drawingml/2006/wordprocessingDrawing" xmlns:w10="urn:schemas-microsoft-com:office:word" xmlns:w="http://schemas.openxmlformats.org/wordprocessingml/2006/main" xmlns:w14="http://schemas.microsoft.com/office/word/2010/wordml" xmlns:w15="http://schemas.microsoft.com/office/word/2012/wordml" xmlns:w16cex="http://schemas.microsoft.com/office/word/2018/wordml/cex" xmlns:w16cid="http://schemas.microsoft.com/office/word/2016/wordml/cid" xmlns:w16="http://schemas.microsoft.com/office/word/2018/wordml" xmlns:w16se="http://schemas.microsoft.com/office/word/2015/wordml/symex" xmlns:wpg="http://schemas.microsoft.com/office/word/2010/wordprocessingGroup" xmlns:wpi="http://schemas.microsoft.com/office/word/2010/wordprocessingInk" xmlns:wne="http://schemas.microsoft.com/office/word/2006/wordml" xmlns:wps="http://schemas.microsoft.com/office/word/2010/wordprocessingShape" mc:Ignorable="w14 w15 w16se w16cid w16 w16cex wp14">
+<w:numbering xmlns:wpc="http://schemas.microsoft.com/office/word/2010/wordprocessingCanvas" xmlns:cx="http://schemas.microsoft.com/office/drawing/2014/chartex" xmlns:cx1="http://schemas.microsoft.com/office/drawing/2015/9/8/chartex" xmlns:cx2="http://schemas.microsoft.com/office/drawing/2015/10/21/chartex" xmlns:cx3="http://schemas.microsoft.com/office/drawing/2016/5/9/chartex" xmlns:cx4="http://schemas.microsoft.com/office/drawing/2016/5/10/chartex" xmlns:cx5="http://schemas.microsoft.com/office/drawing/2016/5/11/chartex" xmlns:cx6="http://schemas.microsoft.com/office/drawing/2016/5/12/chartex" xmlns:cx7="http://schemas.microsoft.com/office/drawing/2016/5/13/chartex" xmlns:cx8="http://schemas.microsoft.com/office/drawing/2016/5/14/chartex" xmlns:mc="http://schemas.openxmlformats.org/markup-compatibility/2006" xmlns:aink="http://schemas.microsoft.com/office/drawing/2016/ink" xmlns:am3d="http://schemas.microsoft.com/office/drawing/2017/model3d" xmlns:o="urn:schemas-microsoft-com:office:office" xmlns:r="http://schemas.openxmlformats.org/officeDocument/2006/relationships" xmlns:m="http://schemas.openxmlformats.org/officeDocument/2006/math" xmlns:v="urn:schemas-microsoft-com:vml" xmlns:wp14="http://schemas.microsoft.com/office/word/2010/wordprocessingDrawing" xmlns:wp="http://schemas.openxmlformats.org/drawingml/2006/wordprocessingDrawing" xmlns:w10="urn:schemas-microsoft-com:office:word" xmlns:w="http://schemas.openxmlformats.org/wordprocessingml/2006/main" xmlns:w14="http://schemas.microsoft.com/office/word/2010/wordml" xmlns:w15="http://schemas.microsoft.com/office/word/2012/wordml" xmlns:w16cex="http://schemas.microsoft.com/office/word/2018/wordml/cex" xmlns:w16cid="http://schemas.microsoft.com/office/word/2016/wordml/cid" xmlns:w16="http://schemas.microsoft.com/office/word/2018/wordml" xmlns:w16sdtdh="http://schemas.microsoft.com/office/word/2020/wordml/sdtdatahash" xmlns:w16se="http://schemas.microsoft.com/office/word/2015/wordml/symex" xmlns:wpg="http://schemas.microsoft.com/office/word/2010/wordprocessingGroup" xmlns:wpi="http://schemas.microsoft.com/office/word/2010/wordprocessingInk" xmlns:wne="http://schemas.microsoft.com/office/word/2006/wordml" xmlns:wps="http://schemas.microsoft.com/office/word/2010/wordprocessingShape" mc:Ignorable="w14 w15 w16se w16cid w16 w16cex w16sdtdh wp14">
   <w:abstractNum w:abstractNumId="0" w15:restartNumberingAfterBreak="0">
     <w:nsid w:val="24F75B6D"/>
     <w:multiLevelType w:val="multilevel"/>
@@ -19317,7 +19383,7 @@
 </file>
 
 <file path=word/styles.xml><?xml version="1.0" encoding="utf-8"?>
-<w:styles xmlns:mc="http://schemas.openxmlformats.org/markup-compatibility/2006" xmlns:r="http://schemas.openxmlformats.org/officeDocument/2006/relationships" xmlns:w="http://schemas.openxmlformats.org/wordprocessingml/2006/main" xmlns:w14="http://schemas.microsoft.com/office/word/2010/wordml" xmlns:w15="http://schemas.microsoft.com/office/word/2012/wordml" xmlns:w16cex="http://schemas.microsoft.com/office/word/2018/wordml/cex" xmlns:w16cid="http://schemas.microsoft.com/office/word/2016/wordml/cid" xmlns:w16="http://schemas.microsoft.com/office/word/2018/wordml" xmlns:w16se="http://schemas.microsoft.com/office/word/2015/wordml/symex" mc:Ignorable="w14 w15 w16se w16cid w16 w16cex">
+<w:styles xmlns:mc="http://schemas.openxmlformats.org/markup-compatibility/2006" xmlns:r="http://schemas.openxmlformats.org/officeDocument/2006/relationships" xmlns:w="http://schemas.openxmlformats.org/wordprocessingml/2006/main" xmlns:w14="http://schemas.microsoft.com/office/word/2010/wordml" xmlns:w15="http://schemas.microsoft.com/office/word/2012/wordml" xmlns:w16cex="http://schemas.microsoft.com/office/word/2018/wordml/cex" xmlns:w16cid="http://schemas.microsoft.com/office/word/2016/wordml/cid" xmlns:w16="http://schemas.microsoft.com/office/word/2018/wordml" xmlns:w16sdtdh="http://schemas.microsoft.com/office/word/2020/wordml/sdtdatahash" xmlns:w16se="http://schemas.microsoft.com/office/word/2015/wordml/symex" mc:Ignorable="w14 w15 w16se w16cid w16 w16cex w16sdtdh">
   <w:docDefaults>
     <w:rPrDefault>
       <w:rPr>
@@ -20406,6 +20472,25 @@
 </file>
 
 <file path=customXml/item1.xml><?xml version="1.0" encoding="utf-8"?>
+<?mso-contentType ?>
+<FormTemplates xmlns="http://schemas.microsoft.com/sharepoint/v3/contenttype/forms">
+  <Display>DocumentLibraryForm</Display>
+  <Edit>DocumentLibraryForm</Edit>
+  <New>DocumentLibraryForm</New>
+</FormTemplates>
+</file>
+
+<file path=customXml/item2.xml><?xml version="1.0" encoding="utf-8"?>
+<p:properties xmlns:p="http://schemas.microsoft.com/office/2006/metadata/properties" xmlns:xsi="http://www.w3.org/2001/XMLSchema-instance" xmlns:pc="http://schemas.microsoft.com/office/infopath/2007/PartnerControls">
+  <documentManagement/>
+</p:properties>
+</file>
+
+<file path=customXml/item3.xml><?xml version="1.0" encoding="utf-8"?>
+<b:Sources xmlns:b="http://schemas.openxmlformats.org/officeDocument/2006/bibliography" xmlns="http://schemas.openxmlformats.org/officeDocument/2006/bibliography" SelectedStyle="\APASixthEditionOfficeOnline.xsl" StyleName="APA" Version="6"/>
+</file>
+
+<file path=customXml/item4.xml><?xml version="1.0" encoding="utf-8"?>
 <ct:contentTypeSchema xmlns:ct="http://schemas.microsoft.com/office/2006/metadata/contentType" xmlns:ma="http://schemas.microsoft.com/office/2006/metadata/properties/metaAttributes" ct:_="" ma:_="" ma:contentTypeName="Document" ma:contentTypeID="0x0101007B75C321616C2B4E9FA2F3A5A8EDA58F" ma:contentTypeVersion="7" ma:contentTypeDescription="Create a new document." ma:contentTypeScope="" ma:versionID="aeb50953e90b9cdde0d4c743f5d92411">
   <xsd:schema xmlns:xsd="http://www.w3.org/2001/XMLSchema" xmlns:xs="http://www.w3.org/2001/XMLSchema" xmlns:p="http://schemas.microsoft.com/office/2006/metadata/properties" xmlns:ns2="1888d61d-8922-4f29-8795-6e3910bb8f0d" targetNamespace="http://schemas.microsoft.com/office/2006/metadata/properties" ma:root="true" ma:fieldsID="568456d8a298fd1d46204601163b0d63" ns2:_="">
     <xsd:import namespace="1888d61d-8922-4f29-8795-6e3910bb8f0d"/>
@@ -20569,26 +20654,32 @@
 </ct:contentTypeSchema>
 </file>
 
-<file path=customXml/item2.xml><?xml version="1.0" encoding="utf-8"?>
-<b:Sources xmlns:b="http://schemas.openxmlformats.org/officeDocument/2006/bibliography" xmlns="http://schemas.openxmlformats.org/officeDocument/2006/bibliography" SelectedStyle="\APASixthEditionOfficeOnline.xsl" StyleName="APA" Version="6"/>
+<file path=customXml/itemProps1.xml><?xml version="1.0" encoding="utf-8"?>
+<ds:datastoreItem xmlns:ds="http://schemas.openxmlformats.org/officeDocument/2006/customXml" ds:itemID="{EC7A9F92-810F-4472-87FB-E4FAE3B4FDD0}">
+  <ds:schemaRefs>
+    <ds:schemaRef ds:uri="http://schemas.microsoft.com/sharepoint/v3/contenttype/forms"/>
+  </ds:schemaRefs>
+</ds:datastoreItem>
 </file>
 
-<file path=customXml/item3.xml><?xml version="1.0" encoding="utf-8"?>
-<p:properties xmlns:p="http://schemas.microsoft.com/office/2006/metadata/properties" xmlns:xsi="http://www.w3.org/2001/XMLSchema-instance" xmlns:pc="http://schemas.microsoft.com/office/infopath/2007/PartnerControls">
-  <documentManagement/>
-</p:properties>
+<file path=customXml/itemProps2.xml><?xml version="1.0" encoding="utf-8"?>
+<ds:datastoreItem xmlns:ds="http://schemas.openxmlformats.org/officeDocument/2006/customXml" ds:itemID="{8611D987-BD2C-4CFC-9044-C6A0775E3A6D}">
+  <ds:schemaRefs>
+    <ds:schemaRef ds:uri="http://schemas.microsoft.com/office/2006/metadata/properties"/>
+    <ds:schemaRef ds:uri="http://schemas.microsoft.com/office/infopath/2007/PartnerControls"/>
+  </ds:schemaRefs>
+</ds:datastoreItem>
 </file>
 
-<file path=customXml/item4.xml><?xml version="1.0" encoding="utf-8"?>
-<?mso-contentType ?>
-<FormTemplates xmlns="http://schemas.microsoft.com/sharepoint/v3/contenttype/forms">
-  <Display>DocumentLibraryForm</Display>
-  <Edit>DocumentLibraryForm</Edit>
-  <New>DocumentLibraryForm</New>
-</FormTemplates>
+<file path=customXml/itemProps3.xml><?xml version="1.0" encoding="utf-8"?>
+<ds:datastoreItem xmlns:ds="http://schemas.openxmlformats.org/officeDocument/2006/customXml" ds:itemID="{6EC502A1-370B-4D50-AE4D-82983BFD6744}">
+  <ds:schemaRefs>
+    <ds:schemaRef ds:uri="http://schemas.openxmlformats.org/officeDocument/2006/bibliography"/>
+  </ds:schemaRefs>
+</ds:datastoreItem>
 </file>
 
-<file path=customXml/itemProps1.xml><?xml version="1.0" encoding="utf-8"?>
+<file path=customXml/itemProps4.xml><?xml version="1.0" encoding="utf-8"?>
 <ds:datastoreItem xmlns:ds="http://schemas.openxmlformats.org/officeDocument/2006/customXml" ds:itemID="{027D4F90-4ECF-4AAC-9DAB-3E9A7BA2300C}">
   <ds:schemaRefs>
     <ds:schemaRef ds:uri="http://schemas.microsoft.com/office/2006/metadata/contentType"/>
@@ -20604,29 +20695,4 @@
     <ds:schemaRef ds:uri="http://schemas.microsoft.com/internal/obd"/>
   </ds:schemaRefs>
 </ds:datastoreItem>
-</file>
-
-<file path=customXml/itemProps2.xml><?xml version="1.0" encoding="utf-8"?>
-<ds:datastoreItem xmlns:ds="http://schemas.openxmlformats.org/officeDocument/2006/customXml" ds:itemID="{6EC502A1-370B-4D50-AE4D-82983BFD6744}">
-  <ds:schemaRefs>
-    <ds:schemaRef ds:uri="http://schemas.openxmlformats.org/officeDocument/2006/bibliography"/>
-  </ds:schemaRefs>
-</ds:datastoreItem>
-</file>
-
-<file path=customXml/itemProps3.xml><?xml version="1.0" encoding="utf-8"?>
-<ds:datastoreItem xmlns:ds="http://schemas.openxmlformats.org/officeDocument/2006/customXml" ds:itemID="{8611D987-BD2C-4CFC-9044-C6A0775E3A6D}">
-  <ds:schemaRefs>
-    <ds:schemaRef ds:uri="http://schemas.microsoft.com/office/2006/metadata/properties"/>
-    <ds:schemaRef ds:uri="http://schemas.microsoft.com/office/infopath/2007/PartnerControls"/>
-  </ds:schemaRefs>
-</ds:datastoreItem>
-</file>
-
-<file path=customXml/itemProps4.xml><?xml version="1.0" encoding="utf-8"?>
-<ds:datastoreItem xmlns:ds="http://schemas.openxmlformats.org/officeDocument/2006/customXml" ds:itemID="{EC7A9F92-810F-4472-87FB-E4FAE3B4FDD0}">
-  <ds:schemaRefs>
-    <ds:schemaRef ds:uri="http://schemas.microsoft.com/sharepoint/v3/contenttype/forms"/>
-  </ds:schemaRefs>
-</ds:datastoreItem>
 </file>
</xml_diff>

<commit_message>
Prelazak na student main layout + male izmene
</commit_message>
<xml_diff>
--- a/Dokumentacija/Faza4/ProLabTim (Projekat ProLab) - SpecifikacijaBaze.docx
+++ b/Dokumentacija/Faza4/ProLabTim (Projekat ProLab) - SpecifikacijaBaze.docx
@@ -5549,17 +5549,15 @@
           <w:lang w:val="sr-Latn-CS"/>
         </w:rPr>
       </w:pPr>
-      <w:bookmarkStart w:id="42" w:name="_Toc70456244"/>
-      <w:r>
-        <w:rPr>
-          <w:noProof/>
-          <w:lang w:val="sr-Cyrl-RS" w:eastAsia="sr-Cyrl-RS"/>
+      <w:r>
+        <w:rPr>
+          <w:noProof/>
         </w:rPr>
         <w:drawing>
-          <wp:inline distT="0" distB="0" distL="0" distR="0" wp14:anchorId="5F8F6D69" wp14:editId="738DC4E7">
-            <wp:extent cx="6361875" cy="5638800"/>
-            <wp:effectExtent l="0" t="0" r="1270" b="0"/>
-            <wp:docPr id="3" name="Picture 3"/>
+          <wp:inline distT="0" distB="0" distL="0" distR="0" wp14:anchorId="580738D0" wp14:editId="4D45F00A">
+            <wp:extent cx="5486400" cy="5523230"/>
+            <wp:effectExtent l="0" t="0" r="0" b="1270"/>
+            <wp:docPr id="1" name="Picture 1"/>
             <wp:cNvGraphicFramePr>
               <a:graphicFrameLocks xmlns:a="http://schemas.openxmlformats.org/drawingml/2006/main" noChangeAspect="1"/>
             </wp:cNvGraphicFramePr>
@@ -5567,8 +5565,10 @@
               <a:graphicData uri="http://schemas.openxmlformats.org/drawingml/2006/picture">
                 <pic:pic xmlns:pic="http://schemas.openxmlformats.org/drawingml/2006/picture">
                   <pic:nvPicPr>
-                    <pic:cNvPr id="3" name="IEDijagramBazePodataka.png"/>
-                    <pic:cNvPicPr/>
+                    <pic:cNvPr id="0" name="Picture 1"/>
+                    <pic:cNvPicPr>
+                      <a:picLocks noChangeAspect="1" noChangeArrowheads="1"/>
+                    </pic:cNvPicPr>
                   </pic:nvPicPr>
                   <pic:blipFill>
                     <a:blip r:embed="rId11">
@@ -5578,18 +5578,23 @@
                         </a:ext>
                       </a:extLst>
                     </a:blip>
+                    <a:srcRect/>
                     <a:stretch>
                       <a:fillRect/>
                     </a:stretch>
                   </pic:blipFill>
-                  <pic:spPr>
+                  <pic:spPr bwMode="auto">
                     <a:xfrm>
                       <a:off x="0" y="0"/>
-                      <a:ext cx="6366330" cy="5642749"/>
+                      <a:ext cx="5486400" cy="5523230"/>
                     </a:xfrm>
                     <a:prstGeom prst="rect">
                       <a:avLst/>
                     </a:prstGeom>
+                    <a:noFill/>
+                    <a:ln>
+                      <a:noFill/>
+                    </a:ln>
                   </pic:spPr>
                 </pic:pic>
               </a:graphicData>
@@ -5597,7 +5602,6 @@
           </wp:inline>
         </w:drawing>
       </w:r>
-      <w:bookmarkEnd w:id="42"/>
     </w:p>
     <w:p>
       <w:pPr>
@@ -5667,14 +5671,13 @@
           <w:lang w:val="sr-Latn-CS"/>
         </w:rPr>
       </w:pPr>
-      <w:bookmarkStart w:id="43" w:name="_Toc165398424"/>
-      <w:bookmarkStart w:id="44" w:name="_Toc70456245"/>
-      <w:r>
-        <w:rPr>
-          <w:noProof/>
-          <w:lang w:val="sr-Latn-CS"/>
-        </w:rPr>
-        <w:lastRenderedPageBreak/>
+      <w:bookmarkStart w:id="42" w:name="_Toc165398424"/>
+      <w:bookmarkStart w:id="43" w:name="_Toc70456245"/>
+      <w:r>
+        <w:rPr>
+          <w:noProof/>
+          <w:lang w:val="sr-Latn-CS"/>
+        </w:rPr>
         <w:t>2</w:t>
       </w:r>
       <w:r>
@@ -5699,30 +5702,31 @@
         <w:tab/>
         <w:t>Šema relacione baze podataka</w:t>
       </w:r>
+      <w:bookmarkEnd w:id="42"/>
       <w:bookmarkEnd w:id="43"/>
-      <w:bookmarkEnd w:id="44"/>
-    </w:p>
-    <w:p>
-      <w:pPr>
-        <w:rPr>
-          <w:lang w:val="sr-Latn-CS"/>
-        </w:rPr>
-      </w:pPr>
-    </w:p>
-    <w:p>
-      <w:pPr>
-        <w:rPr>
-          <w:noProof/>
-          <w:lang w:val="sr-Latn-CS"/>
-        </w:rPr>
-      </w:pPr>
-      <w:bookmarkStart w:id="45" w:name="_Toc23229864"/>
-      <w:bookmarkStart w:id="46" w:name="_Toc165398425"/>
-      <w:r>
-        <w:rPr>
-          <w:noProof/>
-          <w:lang w:val="sr-Latn-CS"/>
-        </w:rPr>
+    </w:p>
+    <w:p>
+      <w:pPr>
+        <w:rPr>
+          <w:lang w:val="sr-Latn-CS"/>
+        </w:rPr>
+      </w:pPr>
+    </w:p>
+    <w:p>
+      <w:pPr>
+        <w:rPr>
+          <w:noProof/>
+          <w:lang w:val="sr-Latn-CS"/>
+        </w:rPr>
+      </w:pPr>
+      <w:bookmarkStart w:id="44" w:name="_Toc23229864"/>
+      <w:bookmarkStart w:id="45" w:name="_Toc165398425"/>
+      <w:r>
+        <w:rPr>
+          <w:noProof/>
+          <w:lang w:val="sr-Latn-CS"/>
+        </w:rPr>
+        <w:lastRenderedPageBreak/>
         <w:t>APPOINTMENTS</w:t>
       </w:r>
       <w:r>
@@ -5958,7 +5962,7 @@
           <w:lang w:val="sr-Latn-CS"/>
         </w:rPr>
       </w:pPr>
-      <w:bookmarkStart w:id="47" w:name="_Hlk70439879"/>
+      <w:bookmarkStart w:id="46" w:name="_Hlk70439879"/>
       <w:r>
         <w:rPr>
           <w:noProof/>
@@ -5973,7 +5977,7 @@
         </w:rPr>
         <w:t xml:space="preserve"> </w:t>
       </w:r>
-      <w:bookmarkEnd w:id="47"/>
+      <w:bookmarkEnd w:id="46"/>
       <w:r>
         <w:rPr>
           <w:noProof/>
@@ -6036,6 +6040,13 @@
           <w:noProof/>
           <w:lang w:val="sr-Latn-CS"/>
         </w:rPr>
+        <w:t>, idLeader</w:t>
+      </w:r>
+      <w:r>
+        <w:rPr>
+          <w:noProof/>
+          <w:lang w:val="sr-Latn-CS"/>
+        </w:rPr>
         <w:t>)</w:t>
       </w:r>
     </w:p>
@@ -6161,6 +6172,27 @@
           <w:u w:val="single"/>
           <w:lang w:val="sr-Latn-CS"/>
         </w:rPr>
+        <w:t>idHasAppointment</w:t>
+      </w:r>
+      <w:r>
+        <w:rPr>
+          <w:noProof/>
+          <w:lang w:val="sr-Latn-CS"/>
+        </w:rPr>
+        <w:t>,</w:t>
+      </w:r>
+      <w:r>
+        <w:rPr>
+          <w:noProof/>
+          <w:lang w:val="sr-Latn-CS"/>
+        </w:rPr>
+        <w:t xml:space="preserve"> </w:t>
+      </w:r>
+      <w:r>
+        <w:rPr>
+          <w:noProof/>
+          <w:lang w:val="sr-Latn-CS"/>
+        </w:rPr>
         <w:t>idAppointment, idStudent</w:t>
       </w:r>
       <w:r>
@@ -6452,7 +6484,15 @@
           <w:u w:val="single"/>
           <w:lang w:val="sr-Latn-CS"/>
         </w:rPr>
-        <w:t>idStudent, idAppointment, idDesiredAppointment</w:t>
+        <w:t>idHasAppointment</w:t>
+      </w:r>
+      <w:r>
+        <w:rPr>
+          <w:noProof/>
+          <w:u w:val="single"/>
+          <w:lang w:val="sr-Latn-CS"/>
+        </w:rPr>
+        <w:t>, idDesiredAppointment</w:t>
       </w:r>
       <w:r>
         <w:rPr>
@@ -6538,7 +6578,7 @@
           <w:lang w:val="sr-Latn-CS"/>
         </w:rPr>
       </w:pPr>
-      <w:bookmarkStart w:id="48" w:name="_Toc70456246"/>
+      <w:bookmarkStart w:id="47" w:name="_Toc70456246"/>
       <w:r>
         <w:rPr>
           <w:noProof/>
@@ -6547,52 +6587,52 @@
         <w:lastRenderedPageBreak/>
         <w:t>3. Tabele</w:t>
       </w:r>
+      <w:bookmarkEnd w:id="44"/>
       <w:bookmarkEnd w:id="45"/>
-      <w:bookmarkEnd w:id="46"/>
+      <w:bookmarkEnd w:id="47"/>
+    </w:p>
+    <w:p>
+      <w:pPr>
+        <w:ind w:left="360"/>
+        <w:rPr>
+          <w:noProof/>
+          <w:lang w:val="sr-Latn-CS"/>
+        </w:rPr>
+      </w:pPr>
+    </w:p>
+    <w:p>
+      <w:pPr>
+        <w:pStyle w:val="Heading2"/>
+        <w:rPr>
+          <w:noProof/>
+          <w:lang w:val="sr-Latn-CS"/>
+        </w:rPr>
+      </w:pPr>
+      <w:bookmarkStart w:id="48" w:name="_Toc165398426"/>
+      <w:bookmarkStart w:id="49" w:name="_Toc70456247"/>
+      <w:r>
+        <w:rPr>
+          <w:noProof/>
+          <w:lang w:val="sr-Latn-CS"/>
+        </w:rPr>
+        <w:t>3.1</w:t>
+      </w:r>
       <w:bookmarkEnd w:id="48"/>
-    </w:p>
-    <w:p>
-      <w:pPr>
-        <w:ind w:left="360"/>
-        <w:rPr>
-          <w:noProof/>
-          <w:lang w:val="sr-Latn-CS"/>
-        </w:rPr>
-      </w:pPr>
-    </w:p>
-    <w:p>
-      <w:pPr>
-        <w:pStyle w:val="Heading2"/>
-        <w:rPr>
-          <w:noProof/>
-          <w:lang w:val="sr-Latn-CS"/>
-        </w:rPr>
-      </w:pPr>
-      <w:bookmarkStart w:id="49" w:name="_Toc165398426"/>
-      <w:bookmarkStart w:id="50" w:name="_Toc70456247"/>
-      <w:r>
-        <w:rPr>
-          <w:noProof/>
-          <w:lang w:val="sr-Latn-CS"/>
-        </w:rPr>
-        <w:t>3.1</w:t>
+      <w:r>
+        <w:rPr>
+          <w:noProof/>
+          <w:lang w:val="sr-Latn-CS"/>
+        </w:rPr>
+        <w:t xml:space="preserve"> </w:t>
+      </w:r>
+      <w:r>
+        <w:rPr>
+          <w:noProof/>
+          <w:lang w:val="sr-Latn-CS"/>
+        </w:rPr>
+        <w:t>APPOINTMENTS</w:t>
       </w:r>
       <w:bookmarkEnd w:id="49"/>
-      <w:r>
-        <w:rPr>
-          <w:noProof/>
-          <w:lang w:val="sr-Latn-CS"/>
-        </w:rPr>
-        <w:t xml:space="preserve"> </w:t>
-      </w:r>
-      <w:r>
-        <w:rPr>
-          <w:noProof/>
-          <w:lang w:val="sr-Latn-CS"/>
-        </w:rPr>
-        <w:t>APPOINTMENTS</w:t>
-      </w:r>
-      <w:bookmarkEnd w:id="50"/>
     </w:p>
     <w:p>
       <w:pPr>
@@ -6693,8 +6733,8 @@
                 <w:lang w:val="sr-Latn-CS"/>
               </w:rPr>
             </w:pPr>
-            <w:bookmarkStart w:id="51" w:name="linktab-1117972504"/>
-            <w:bookmarkEnd w:id="51"/>
+            <w:bookmarkStart w:id="50" w:name="linktab-1117972504"/>
+            <w:bookmarkEnd w:id="50"/>
             <w:r>
               <w:rPr>
                 <w:b/>
@@ -7830,8 +7870,8 @@
           <w:lang w:val="sr-Latn-CS"/>
         </w:rPr>
       </w:pPr>
-      <w:bookmarkStart w:id="52" w:name="_Toc165398427"/>
-      <w:bookmarkStart w:id="53" w:name="_Toc70456248"/>
+      <w:bookmarkStart w:id="51" w:name="_Toc165398427"/>
+      <w:bookmarkStart w:id="52" w:name="_Toc70456248"/>
       <w:r>
         <w:rPr>
           <w:noProof/>
@@ -7846,15 +7886,15 @@
         </w:rPr>
         <w:tab/>
       </w:r>
+      <w:bookmarkEnd w:id="51"/>
+      <w:r>
+        <w:rPr>
+          <w:noProof/>
+          <w:lang w:val="sr-Latn-CS"/>
+        </w:rPr>
+        <w:t>ATTENDS</w:t>
+      </w:r>
       <w:bookmarkEnd w:id="52"/>
-      <w:r>
-        <w:rPr>
-          <w:noProof/>
-          <w:lang w:val="sr-Latn-CS"/>
-        </w:rPr>
-        <w:t>ATTENDS</w:t>
-      </w:r>
-      <w:bookmarkEnd w:id="53"/>
     </w:p>
     <w:p>
       <w:pPr>
@@ -8358,8 +8398,8 @@
           <w:lang w:val="sr-Latn-CS"/>
         </w:rPr>
       </w:pPr>
-      <w:bookmarkStart w:id="54" w:name="_Toc165398428"/>
-      <w:bookmarkStart w:id="55" w:name="_Toc70456249"/>
+      <w:bookmarkStart w:id="53" w:name="_Toc165398428"/>
+      <w:bookmarkStart w:id="54" w:name="_Toc70456249"/>
       <w:r>
         <w:rPr>
           <w:noProof/>
@@ -8374,36 +8414,36 @@
         </w:rPr>
         <w:t>.3</w:t>
       </w:r>
+      <w:bookmarkEnd w:id="53"/>
+      <w:r>
+        <w:rPr>
+          <w:noProof/>
+          <w:lang w:val="sr-Latn-CS"/>
+        </w:rPr>
+        <w:tab/>
+      </w:r>
+      <w:r>
+        <w:rPr>
+          <w:noProof/>
+          <w:lang w:val="sr-Latn-CS"/>
+        </w:rPr>
+        <w:t>NEW_SUBJECT_REQUESTS_TEACHE</w:t>
+      </w:r>
+      <w:r>
+        <w:rPr>
+          <w:noProof/>
+          <w:lang w:val="sr-Latn-CS"/>
+        </w:rPr>
+        <w:t>R</w:t>
+      </w:r>
+      <w:r>
+        <w:rPr>
+          <w:noProof/>
+          <w:lang w:val="sr-Latn-CS"/>
+        </w:rPr>
+        <w:t>S</w:t>
+      </w:r>
       <w:bookmarkEnd w:id="54"/>
-      <w:r>
-        <w:rPr>
-          <w:noProof/>
-          <w:lang w:val="sr-Latn-CS"/>
-        </w:rPr>
-        <w:tab/>
-      </w:r>
-      <w:r>
-        <w:rPr>
-          <w:noProof/>
-          <w:lang w:val="sr-Latn-CS"/>
-        </w:rPr>
-        <w:t>NEW_SUBJECT_REQUESTS_TEACHE</w:t>
-      </w:r>
-      <w:r>
-        <w:rPr>
-          <w:noProof/>
-          <w:lang w:val="sr-Latn-CS"/>
-        </w:rPr>
-        <w:t>R</w:t>
-      </w:r>
-      <w:r>
-        <w:rPr>
-          <w:noProof/>
-          <w:lang w:val="sr-Latn-CS"/>
-        </w:rPr>
-        <w:t>S</w:t>
-      </w:r>
-      <w:bookmarkEnd w:id="55"/>
     </w:p>
     <w:p>
       <w:pPr>
@@ -8882,7 +8922,7 @@
           <w:lang w:val="sr-Latn-CS"/>
         </w:rPr>
       </w:pPr>
-      <w:bookmarkStart w:id="56" w:name="_Toc70456250"/>
+      <w:bookmarkStart w:id="55" w:name="_Toc70456250"/>
       <w:r>
         <w:rPr>
           <w:noProof/>
@@ -8890,7 +8930,7 @@
         </w:rPr>
         <w:t>TEACHERS</w:t>
       </w:r>
-      <w:bookmarkEnd w:id="56"/>
+      <w:bookmarkEnd w:id="55"/>
     </w:p>
     <w:p>
       <w:pPr>
@@ -9245,7 +9285,7 @@
           <w:lang w:val="sr-Latn-CS"/>
         </w:rPr>
       </w:pPr>
-      <w:bookmarkStart w:id="57" w:name="_Toc70456251"/>
+      <w:bookmarkStart w:id="56" w:name="_Toc70456251"/>
       <w:r>
         <w:rPr>
           <w:noProof/>
@@ -9253,7 +9293,7 @@
         </w:rPr>
         <w:t>TEAMS</w:t>
       </w:r>
-      <w:bookmarkEnd w:id="57"/>
+      <w:bookmarkEnd w:id="56"/>
     </w:p>
     <w:p>
       <w:pPr>
@@ -9273,7 +9313,21 @@
           <w:noProof/>
           <w:lang w:val="sr-Latn-CS"/>
         </w:rPr>
-        <w:t>timovima, ime tima, da li je tim zaključan, i za koji projekat je kreiran tim.</w:t>
+        <w:t>timovima, ime tima, da li je tim zaključan, za koji projekat je kreiran tim</w:t>
+      </w:r>
+      <w:r>
+        <w:rPr>
+          <w:noProof/>
+          <w:lang w:val="sr-Latn-CS"/>
+        </w:rPr>
+        <w:t xml:space="preserve"> i ko je lider tima</w:t>
+      </w:r>
+      <w:r>
+        <w:rPr>
+          <w:noProof/>
+          <w:lang w:val="sr-Latn-CS"/>
+        </w:rPr>
+        <w:t>.</w:t>
       </w:r>
     </w:p>
     <w:p>
@@ -10008,6 +10062,141 @@
           </w:p>
         </w:tc>
       </w:tr>
+      <w:tr>
+        <w:trPr>
+          <w:tblCellSpacing w:w="15" w:type="dxa"/>
+        </w:trPr>
+        <w:tc>
+          <w:tcPr>
+            <w:tcW w:w="0" w:type="auto"/>
+            <w:tcBorders>
+              <w:top w:val="outset" w:sz="6" w:space="0" w:color="auto"/>
+              <w:left w:val="outset" w:sz="6" w:space="0" w:color="auto"/>
+              <w:bottom w:val="outset" w:sz="6" w:space="0" w:color="auto"/>
+              <w:right w:val="outset" w:sz="6" w:space="0" w:color="auto"/>
+            </w:tcBorders>
+            <w:shd w:val="clear" w:color="auto" w:fill="FFFFFF"/>
+          </w:tcPr>
+          <w:p>
+            <w:pPr>
+              <w:rPr>
+                <w:noProof/>
+                <w:color w:val="000000"/>
+                <w:sz w:val="20"/>
+                <w:szCs w:val="20"/>
+                <w:lang w:val="sr-Latn-CS"/>
+              </w:rPr>
+            </w:pPr>
+            <w:r>
+              <w:rPr>
+                <w:noProof/>
+                <w:color w:val="000000"/>
+                <w:sz w:val="20"/>
+                <w:szCs w:val="20"/>
+                <w:lang w:val="sr-Latn-CS"/>
+              </w:rPr>
+              <w:t>idLeader</w:t>
+            </w:r>
+          </w:p>
+        </w:tc>
+        <w:tc>
+          <w:tcPr>
+            <w:tcW w:w="0" w:type="auto"/>
+            <w:tcBorders>
+              <w:top w:val="outset" w:sz="6" w:space="0" w:color="auto"/>
+              <w:left w:val="outset" w:sz="6" w:space="0" w:color="auto"/>
+              <w:bottom w:val="outset" w:sz="6" w:space="0" w:color="auto"/>
+              <w:right w:val="outset" w:sz="6" w:space="0" w:color="auto"/>
+            </w:tcBorders>
+            <w:shd w:val="clear" w:color="auto" w:fill="FFFFFF"/>
+          </w:tcPr>
+          <w:p>
+            <w:pPr>
+              <w:rPr>
+                <w:noProof/>
+                <w:color w:val="000000"/>
+                <w:sz w:val="20"/>
+                <w:szCs w:val="20"/>
+                <w:lang w:val="sr-Latn-CS"/>
+              </w:rPr>
+            </w:pPr>
+            <w:r>
+              <w:rPr>
+                <w:noProof/>
+                <w:sz w:val="20"/>
+                <w:szCs w:val="20"/>
+              </w:rPr>
+              <w:t>Int</w:t>
+            </w:r>
+          </w:p>
+        </w:tc>
+        <w:tc>
+          <w:tcPr>
+            <w:tcW w:w="0" w:type="auto"/>
+            <w:tcBorders>
+              <w:top w:val="outset" w:sz="6" w:space="0" w:color="auto"/>
+              <w:left w:val="outset" w:sz="6" w:space="0" w:color="auto"/>
+              <w:bottom w:val="outset" w:sz="6" w:space="0" w:color="auto"/>
+              <w:right w:val="outset" w:sz="6" w:space="0" w:color="auto"/>
+            </w:tcBorders>
+            <w:shd w:val="clear" w:color="auto" w:fill="FFFFFF"/>
+          </w:tcPr>
+          <w:p>
+            <w:pPr>
+              <w:rPr>
+                <w:noProof/>
+                <w:color w:val="000000"/>
+                <w:sz w:val="20"/>
+                <w:szCs w:val="20"/>
+                <w:lang w:val="sr-Latn-CS"/>
+              </w:rPr>
+            </w:pPr>
+            <w:r>
+              <w:rPr>
+                <w:noProof/>
+                <w:color w:val="000000"/>
+                <w:sz w:val="20"/>
+                <w:szCs w:val="20"/>
+                <w:lang w:val="sr-Latn-CS"/>
+              </w:rPr>
+              <w:t>No</w:t>
+            </w:r>
+          </w:p>
+        </w:tc>
+        <w:tc>
+          <w:tcPr>
+            <w:tcW w:w="0" w:type="auto"/>
+            <w:tcBorders>
+              <w:top w:val="outset" w:sz="6" w:space="0" w:color="auto"/>
+              <w:left w:val="outset" w:sz="6" w:space="0" w:color="auto"/>
+              <w:bottom w:val="outset" w:sz="6" w:space="0" w:color="auto"/>
+              <w:right w:val="outset" w:sz="6" w:space="0" w:color="auto"/>
+            </w:tcBorders>
+            <w:shd w:val="clear" w:color="auto" w:fill="FFFFFF"/>
+          </w:tcPr>
+          <w:p>
+            <w:pPr>
+              <w:rPr>
+                <w:noProof/>
+                <w:color w:val="000000"/>
+                <w:sz w:val="20"/>
+                <w:szCs w:val="20"/>
+                <w:lang w:val="sr-Latn-CS"/>
+              </w:rPr>
+            </w:pPr>
+            <w:r>
+              <w:rPr>
+                <w:noProof/>
+                <w:color w:val="000000"/>
+                <w:sz w:val="20"/>
+                <w:szCs w:val="20"/>
+                <w:lang w:val="sr-Latn-CS"/>
+              </w:rPr>
+              <w:t>Yes</w:t>
+            </w:r>
+          </w:p>
+        </w:tc>
+      </w:tr>
     </w:tbl>
     <w:p>
       <w:pPr>
@@ -10028,7 +10217,7 @@
           <w:lang w:val="sr-Latn-CS"/>
         </w:rPr>
       </w:pPr>
-      <w:bookmarkStart w:id="58" w:name="_Toc70456252"/>
+      <w:bookmarkStart w:id="57" w:name="_Toc70456252"/>
       <w:r>
         <w:rPr>
           <w:noProof/>
@@ -10036,7 +10225,7 @@
         </w:rPr>
         <w:t>REGISTRATION_REQUESTS</w:t>
       </w:r>
-      <w:bookmarkEnd w:id="58"/>
+      <w:bookmarkEnd w:id="57"/>
     </w:p>
     <w:p>
       <w:pPr>
@@ -10915,8 +11104,8 @@
           <w:lang w:val="sr-Latn-CS"/>
         </w:rPr>
       </w:pPr>
-      <w:bookmarkStart w:id="59" w:name="_Toc165398432"/>
-      <w:bookmarkStart w:id="60" w:name="_Toc70456253"/>
+      <w:bookmarkStart w:id="58" w:name="_Toc165398432"/>
+      <w:bookmarkStart w:id="59" w:name="_Toc70456253"/>
       <w:r>
         <w:rPr>
           <w:noProof/>
@@ -10931,15 +11120,15 @@
         </w:rPr>
         <w:tab/>
       </w:r>
+      <w:bookmarkEnd w:id="58"/>
+      <w:r>
+        <w:rPr>
+          <w:noProof/>
+          <w:lang w:val="sr-Latn-CS"/>
+        </w:rPr>
+        <w:t>SUBJECTS</w:t>
+      </w:r>
       <w:bookmarkEnd w:id="59"/>
-      <w:r>
-        <w:rPr>
-          <w:noProof/>
-          <w:lang w:val="sr-Latn-CS"/>
-        </w:rPr>
-        <w:t>SUBJECTS</w:t>
-      </w:r>
-      <w:bookmarkEnd w:id="60"/>
     </w:p>
     <w:p>
       <w:pPr>
@@ -11710,7 +11899,7 @@
           <w:noProof/>
         </w:rPr>
       </w:pPr>
-      <w:bookmarkStart w:id="61" w:name="_Toc70456254"/>
+      <w:bookmarkStart w:id="60" w:name="_Toc70456254"/>
       <w:r>
         <w:rPr>
           <w:noProof/>
@@ -11732,7 +11921,7 @@
         </w:rPr>
         <w:t>HAS_APPOINTMENT</w:t>
       </w:r>
-      <w:bookmarkEnd w:id="61"/>
+      <w:bookmarkEnd w:id="60"/>
     </w:p>
     <w:p>
       <w:pPr>
@@ -11943,7 +12132,7 @@
                 <w:sz w:val="20"/>
                 <w:szCs w:val="20"/>
               </w:rPr>
-              <w:t>idAppointment</w:t>
+              <w:t>idHasAppointment</w:t>
             </w:r>
           </w:p>
         </w:tc>
@@ -12033,7 +12222,7 @@
                 <w:szCs w:val="20"/>
                 <w:lang w:val="sr-Latn-CS"/>
               </w:rPr>
-              <w:t>Yes</w:t>
+              <w:t>No</w:t>
             </w:r>
           </w:p>
         </w:tc>
@@ -12059,6 +12248,133 @@
                 <w:noProof/>
                 <w:sz w:val="20"/>
                 <w:szCs w:val="20"/>
+              </w:rPr>
+            </w:pPr>
+            <w:r>
+              <w:rPr>
+                <w:noProof/>
+                <w:sz w:val="20"/>
+                <w:szCs w:val="20"/>
+              </w:rPr>
+              <w:t>idAppointment</w:t>
+            </w:r>
+          </w:p>
+        </w:tc>
+        <w:tc>
+          <w:tcPr>
+            <w:tcW w:w="0" w:type="auto"/>
+            <w:tcBorders>
+              <w:top w:val="outset" w:sz="6" w:space="0" w:color="auto"/>
+              <w:left w:val="outset" w:sz="6" w:space="0" w:color="auto"/>
+              <w:bottom w:val="outset" w:sz="6" w:space="0" w:color="auto"/>
+              <w:right w:val="outset" w:sz="6" w:space="0" w:color="auto"/>
+            </w:tcBorders>
+            <w:shd w:val="clear" w:color="auto" w:fill="FFFFFF"/>
+          </w:tcPr>
+          <w:p>
+            <w:pPr>
+              <w:rPr>
+                <w:noProof/>
+                <w:sz w:val="20"/>
+                <w:szCs w:val="20"/>
+              </w:rPr>
+            </w:pPr>
+            <w:r>
+              <w:rPr>
+                <w:noProof/>
+                <w:sz w:val="20"/>
+                <w:szCs w:val="20"/>
+              </w:rPr>
+              <w:t>Int</w:t>
+            </w:r>
+          </w:p>
+        </w:tc>
+        <w:tc>
+          <w:tcPr>
+            <w:tcW w:w="0" w:type="auto"/>
+            <w:tcBorders>
+              <w:top w:val="outset" w:sz="6" w:space="0" w:color="auto"/>
+              <w:left w:val="outset" w:sz="6" w:space="0" w:color="auto"/>
+              <w:bottom w:val="outset" w:sz="6" w:space="0" w:color="auto"/>
+              <w:right w:val="outset" w:sz="6" w:space="0" w:color="auto"/>
+            </w:tcBorders>
+            <w:shd w:val="clear" w:color="auto" w:fill="FFFFFF"/>
+          </w:tcPr>
+          <w:p>
+            <w:pPr>
+              <w:rPr>
+                <w:noProof/>
+                <w:color w:val="000000"/>
+                <w:sz w:val="20"/>
+                <w:szCs w:val="20"/>
+                <w:lang w:val="sr-Latn-CS"/>
+              </w:rPr>
+            </w:pPr>
+            <w:r>
+              <w:rPr>
+                <w:noProof/>
+                <w:color w:val="000000"/>
+                <w:sz w:val="20"/>
+                <w:szCs w:val="20"/>
+                <w:lang w:val="sr-Latn-CS"/>
+              </w:rPr>
+              <w:t>No</w:t>
+            </w:r>
+          </w:p>
+        </w:tc>
+        <w:tc>
+          <w:tcPr>
+            <w:tcW w:w="0" w:type="auto"/>
+            <w:tcBorders>
+              <w:top w:val="outset" w:sz="6" w:space="0" w:color="auto"/>
+              <w:left w:val="outset" w:sz="6" w:space="0" w:color="auto"/>
+              <w:bottom w:val="outset" w:sz="6" w:space="0" w:color="auto"/>
+              <w:right w:val="outset" w:sz="6" w:space="0" w:color="auto"/>
+            </w:tcBorders>
+            <w:shd w:val="clear" w:color="auto" w:fill="FFFFFF"/>
+          </w:tcPr>
+          <w:p>
+            <w:pPr>
+              <w:rPr>
+                <w:noProof/>
+                <w:sz w:val="20"/>
+                <w:szCs w:val="20"/>
+                <w:lang w:val="sr-Latn-CS"/>
+              </w:rPr>
+            </w:pPr>
+            <w:r>
+              <w:rPr>
+                <w:noProof/>
+                <w:sz w:val="20"/>
+                <w:szCs w:val="20"/>
+                <w:lang w:val="sr-Latn-CS"/>
+              </w:rPr>
+              <w:t>Yes</w:t>
+            </w:r>
+          </w:p>
+        </w:tc>
+      </w:tr>
+      <w:tr>
+        <w:trPr>
+          <w:tblCellSpacing w:w="15" w:type="dxa"/>
+        </w:trPr>
+        <w:tc>
+          <w:tcPr>
+            <w:tcW w:w="0" w:type="auto"/>
+            <w:tcBorders>
+              <w:top w:val="outset" w:sz="6" w:space="0" w:color="auto"/>
+              <w:left w:val="outset" w:sz="6" w:space="0" w:color="auto"/>
+              <w:bottom w:val="outset" w:sz="6" w:space="0" w:color="auto"/>
+              <w:right w:val="outset" w:sz="6" w:space="0" w:color="auto"/>
+            </w:tcBorders>
+            <w:shd w:val="clear" w:color="auto" w:fill="FFFFFF"/>
+          </w:tcPr>
+          <w:p>
+            <w:pPr>
+              <w:rPr>
+                <w:noProof/>
+                <w:sz w:val="20"/>
+                <w:szCs w:val="20"/>
                 <w:lang w:val="sr-Latn-CS"/>
               </w:rPr>
             </w:pPr>
@@ -12100,38 +12416,38 @@
                 <w:szCs w:val="20"/>
                 <w:lang w:val="sr-Latn-CS"/>
               </w:rPr>
-              <w:t>Uniqueid</w:t>
-            </w:r>
-          </w:p>
-        </w:tc>
-        <w:tc>
-          <w:tcPr>
-            <w:tcW w:w="0" w:type="auto"/>
-            <w:tcBorders>
-              <w:top w:val="outset" w:sz="6" w:space="0" w:color="auto"/>
-              <w:left w:val="outset" w:sz="6" w:space="0" w:color="auto"/>
-              <w:bottom w:val="outset" w:sz="6" w:space="0" w:color="auto"/>
-              <w:right w:val="outset" w:sz="6" w:space="0" w:color="auto"/>
-            </w:tcBorders>
-            <w:shd w:val="clear" w:color="auto" w:fill="FFFFFF"/>
-          </w:tcPr>
-          <w:p>
-            <w:pPr>
-              <w:rPr>
-                <w:noProof/>
-                <w:sz w:val="20"/>
-                <w:szCs w:val="20"/>
-                <w:lang w:val="sr-Latn-CS"/>
-              </w:rPr>
-            </w:pPr>
-            <w:r>
-              <w:rPr>
-                <w:noProof/>
-                <w:sz w:val="20"/>
-                <w:szCs w:val="20"/>
-                <w:lang w:val="sr-Latn-CS"/>
-              </w:rPr>
-              <w:t>Yes</w:t>
+              <w:t>Int</w:t>
+            </w:r>
+          </w:p>
+        </w:tc>
+        <w:tc>
+          <w:tcPr>
+            <w:tcW w:w="0" w:type="auto"/>
+            <w:tcBorders>
+              <w:top w:val="outset" w:sz="6" w:space="0" w:color="auto"/>
+              <w:left w:val="outset" w:sz="6" w:space="0" w:color="auto"/>
+              <w:bottom w:val="outset" w:sz="6" w:space="0" w:color="auto"/>
+              <w:right w:val="outset" w:sz="6" w:space="0" w:color="auto"/>
+            </w:tcBorders>
+            <w:shd w:val="clear" w:color="auto" w:fill="FFFFFF"/>
+          </w:tcPr>
+          <w:p>
+            <w:pPr>
+              <w:rPr>
+                <w:noProof/>
+                <w:sz w:val="20"/>
+                <w:szCs w:val="20"/>
+                <w:lang w:val="sr-Latn-CS"/>
+              </w:rPr>
+            </w:pPr>
+            <w:r>
+              <w:rPr>
+                <w:noProof/>
+                <w:sz w:val="20"/>
+                <w:szCs w:val="20"/>
+                <w:lang w:val="sr-Latn-CS"/>
+              </w:rPr>
+              <w:t>No</w:t>
             </w:r>
           </w:p>
         </w:tc>
@@ -12176,7 +12492,7 @@
           <w:lang w:val="sr-Latn-CS"/>
         </w:rPr>
       </w:pPr>
-      <w:bookmarkStart w:id="62" w:name="_Toc70456255"/>
+      <w:bookmarkStart w:id="61" w:name="_Toc70456255"/>
       <w:r>
         <w:rPr>
           <w:noProof/>
@@ -12198,7 +12514,7 @@
         </w:rPr>
         <w:t>ADMINISTRATORS</w:t>
       </w:r>
-      <w:bookmarkEnd w:id="62"/>
+      <w:bookmarkEnd w:id="61"/>
     </w:p>
     <w:p>
       <w:pPr>
@@ -12514,12 +12830,13 @@
           <w:lang w:val="sr-Latn-CS"/>
         </w:rPr>
       </w:pPr>
-      <w:bookmarkStart w:id="63" w:name="_Toc70456256"/>
-      <w:r>
-        <w:rPr>
-          <w:noProof/>
-          <w:lang w:val="sr-Latn-CS"/>
-        </w:rPr>
+      <w:bookmarkStart w:id="62" w:name="_Toc70456256"/>
+      <w:r>
+        <w:rPr>
+          <w:noProof/>
+          <w:lang w:val="sr-Latn-CS"/>
+        </w:rPr>
+        <w:lastRenderedPageBreak/>
         <w:t>3.10</w:t>
       </w:r>
       <w:r>
@@ -12530,7 +12847,7 @@
         <w:tab/>
         <w:t>PROJECTS</w:t>
       </w:r>
-      <w:bookmarkEnd w:id="63"/>
+      <w:bookmarkEnd w:id="62"/>
     </w:p>
     <w:p>
       <w:pPr>
@@ -12618,7 +12935,6 @@
                 <w:szCs w:val="20"/>
                 <w:lang w:val="sr-Latn-CS"/>
               </w:rPr>
-              <w:lastRenderedPageBreak/>
               <w:t>Name</w:t>
             </w:r>
           </w:p>
@@ -13515,7 +13831,7 @@
           <w:lang w:val="sr-Latn-CS"/>
         </w:rPr>
       </w:pPr>
-      <w:bookmarkStart w:id="64" w:name="_Toc70456257"/>
+      <w:bookmarkStart w:id="63" w:name="_Toc70456257"/>
       <w:r>
         <w:rPr>
           <w:noProof/>
@@ -13537,7 +13853,7 @@
         </w:rPr>
         <w:t>LAB_EXERCISES</w:t>
       </w:r>
-      <w:bookmarkEnd w:id="64"/>
+      <w:bookmarkEnd w:id="63"/>
     </w:p>
     <w:p>
       <w:pPr>
@@ -14379,7 +14695,7 @@
           <w:lang w:val="sr-Latn-CS"/>
         </w:rPr>
       </w:pPr>
-      <w:bookmarkStart w:id="65" w:name="_Toc70456258"/>
+      <w:bookmarkStart w:id="64" w:name="_Toc70456258"/>
       <w:r>
         <w:rPr>
           <w:noProof/>
@@ -14401,7 +14717,7 @@
         </w:rPr>
         <w:t>STUDENTS</w:t>
       </w:r>
-      <w:bookmarkEnd w:id="65"/>
+      <w:bookmarkEnd w:id="64"/>
     </w:p>
     <w:p>
       <w:pPr>
@@ -14906,7 +15222,7 @@
           <w:lang w:val="sr-Latn-CS"/>
         </w:rPr>
       </w:pPr>
-      <w:bookmarkStart w:id="66" w:name="_Toc70456259"/>
+      <w:bookmarkStart w:id="65" w:name="_Toc70456259"/>
       <w:r>
         <w:rPr>
           <w:noProof/>
@@ -14928,7 +15244,7 @@
         </w:rPr>
         <w:t>TEACHES</w:t>
       </w:r>
-      <w:bookmarkEnd w:id="66"/>
+      <w:bookmarkEnd w:id="65"/>
     </w:p>
     <w:p>
       <w:pPr>
@@ -15391,12 +15707,13 @@
           <w:lang w:val="sr-Latn-CS"/>
         </w:rPr>
       </w:pPr>
-      <w:bookmarkStart w:id="67" w:name="_Toc70456260"/>
-      <w:r>
-        <w:rPr>
-          <w:noProof/>
-          <w:lang w:val="sr-Latn-CS"/>
-        </w:rPr>
+      <w:bookmarkStart w:id="66" w:name="_Toc70456260"/>
+      <w:r>
+        <w:rPr>
+          <w:noProof/>
+          <w:lang w:val="sr-Latn-CS"/>
+        </w:rPr>
+        <w:lastRenderedPageBreak/>
         <w:t>3.14</w:t>
       </w:r>
       <w:r>
@@ -15413,7 +15730,7 @@
         </w:rPr>
         <w:t>USERS</w:t>
       </w:r>
-      <w:bookmarkEnd w:id="67"/>
+      <w:bookmarkEnd w:id="66"/>
     </w:p>
     <w:p>
       <w:pPr>
@@ -15515,7 +15832,6 @@
                 <w:szCs w:val="20"/>
                 <w:lang w:val="sr-Latn-CS"/>
               </w:rPr>
-              <w:lastRenderedPageBreak/>
               <w:t>Name</w:t>
             </w:r>
           </w:p>
@@ -16366,7 +16682,7 @@
           <w:lang w:val="sr-Latn-CS"/>
         </w:rPr>
       </w:pPr>
-      <w:bookmarkStart w:id="68" w:name="_Toc70456261"/>
+      <w:bookmarkStart w:id="67" w:name="_Toc70456261"/>
       <w:r>
         <w:rPr>
           <w:noProof/>
@@ -16388,7 +16704,7 @@
         </w:rPr>
         <w:t>TEAM_MEMBERS</w:t>
       </w:r>
-      <w:bookmarkEnd w:id="68"/>
+      <w:bookmarkEnd w:id="67"/>
     </w:p>
     <w:p>
       <w:pPr>
@@ -16823,7 +17139,7 @@
           <w:noProof/>
         </w:rPr>
       </w:pPr>
-      <w:bookmarkStart w:id="69" w:name="_Toc70456262"/>
+      <w:bookmarkStart w:id="68" w:name="_Toc70456262"/>
       <w:r>
         <w:rPr>
           <w:noProof/>
@@ -16851,7 +17167,7 @@
         </w:rPr>
         <w:t>_AGENTS</w:t>
       </w:r>
-      <w:bookmarkEnd w:id="69"/>
+      <w:bookmarkEnd w:id="68"/>
     </w:p>
     <w:p>
       <w:pPr>
@@ -17059,7 +17375,7 @@
                 <w:sz w:val="20"/>
                 <w:szCs w:val="20"/>
               </w:rPr>
-              <w:t>idStudent</w:t>
+              <w:t>idHasAppointment</w:t>
             </w:r>
           </w:p>
         </w:tc>
@@ -17181,139 +17497,6 @@
                 <w:sz w:val="20"/>
                 <w:szCs w:val="20"/>
               </w:rPr>
-              <w:t>id</w:t>
-            </w:r>
-            <w:r>
-              <w:rPr>
-                <w:noProof/>
-                <w:sz w:val="20"/>
-                <w:szCs w:val="20"/>
-              </w:rPr>
-              <w:t>Appointment</w:t>
-            </w:r>
-          </w:p>
-        </w:tc>
-        <w:tc>
-          <w:tcPr>
-            <w:tcW w:w="0" w:type="auto"/>
-            <w:tcBorders>
-              <w:top w:val="outset" w:sz="6" w:space="0" w:color="auto"/>
-              <w:left w:val="outset" w:sz="6" w:space="0" w:color="auto"/>
-              <w:bottom w:val="outset" w:sz="6" w:space="0" w:color="auto"/>
-              <w:right w:val="outset" w:sz="6" w:space="0" w:color="auto"/>
-            </w:tcBorders>
-            <w:shd w:val="clear" w:color="auto" w:fill="FFFFFF"/>
-          </w:tcPr>
-          <w:p>
-            <w:pPr>
-              <w:rPr>
-                <w:noProof/>
-                <w:sz w:val="20"/>
-                <w:szCs w:val="20"/>
-              </w:rPr>
-            </w:pPr>
-            <w:r>
-              <w:rPr>
-                <w:noProof/>
-                <w:sz w:val="20"/>
-                <w:szCs w:val="20"/>
-              </w:rPr>
-              <w:t>Uniqueid</w:t>
-            </w:r>
-          </w:p>
-        </w:tc>
-        <w:tc>
-          <w:tcPr>
-            <w:tcW w:w="0" w:type="auto"/>
-            <w:tcBorders>
-              <w:top w:val="outset" w:sz="6" w:space="0" w:color="auto"/>
-              <w:left w:val="outset" w:sz="6" w:space="0" w:color="auto"/>
-              <w:bottom w:val="outset" w:sz="6" w:space="0" w:color="auto"/>
-              <w:right w:val="outset" w:sz="6" w:space="0" w:color="auto"/>
-            </w:tcBorders>
-            <w:shd w:val="clear" w:color="auto" w:fill="FFFFFF"/>
-          </w:tcPr>
-          <w:p>
-            <w:pPr>
-              <w:rPr>
-                <w:noProof/>
-                <w:color w:val="000000"/>
-                <w:sz w:val="20"/>
-                <w:szCs w:val="20"/>
-                <w:lang w:val="sr-Latn-CS"/>
-              </w:rPr>
-            </w:pPr>
-            <w:r>
-              <w:rPr>
-                <w:noProof/>
-                <w:color w:val="000000"/>
-                <w:sz w:val="20"/>
-                <w:szCs w:val="20"/>
-                <w:lang w:val="sr-Latn-CS"/>
-              </w:rPr>
-              <w:t>Yes</w:t>
-            </w:r>
-          </w:p>
-        </w:tc>
-        <w:tc>
-          <w:tcPr>
-            <w:tcW w:w="0" w:type="auto"/>
-            <w:tcBorders>
-              <w:top w:val="outset" w:sz="6" w:space="0" w:color="auto"/>
-              <w:left w:val="outset" w:sz="6" w:space="0" w:color="auto"/>
-              <w:bottom w:val="outset" w:sz="6" w:space="0" w:color="auto"/>
-              <w:right w:val="outset" w:sz="6" w:space="0" w:color="auto"/>
-            </w:tcBorders>
-            <w:shd w:val="clear" w:color="auto" w:fill="FFFFFF"/>
-          </w:tcPr>
-          <w:p>
-            <w:pPr>
-              <w:rPr>
-                <w:noProof/>
-                <w:sz w:val="20"/>
-                <w:szCs w:val="20"/>
-              </w:rPr>
-            </w:pPr>
-            <w:r>
-              <w:rPr>
-                <w:noProof/>
-                <w:sz w:val="20"/>
-                <w:szCs w:val="20"/>
-              </w:rPr>
-              <w:t>Yes</w:t>
-            </w:r>
-          </w:p>
-        </w:tc>
-      </w:tr>
-      <w:tr>
-        <w:trPr>
-          <w:tblCellSpacing w:w="15" w:type="dxa"/>
-        </w:trPr>
-        <w:tc>
-          <w:tcPr>
-            <w:tcW w:w="0" w:type="auto"/>
-            <w:tcBorders>
-              <w:top w:val="outset" w:sz="6" w:space="0" w:color="auto"/>
-              <w:left w:val="outset" w:sz="6" w:space="0" w:color="auto"/>
-              <w:bottom w:val="outset" w:sz="6" w:space="0" w:color="auto"/>
-              <w:right w:val="outset" w:sz="6" w:space="0" w:color="auto"/>
-            </w:tcBorders>
-            <w:shd w:val="clear" w:color="auto" w:fill="FFFFFF"/>
-          </w:tcPr>
-          <w:p>
-            <w:pPr>
-              <w:rPr>
-                <w:noProof/>
-                <w:sz w:val="20"/>
-                <w:szCs w:val="20"/>
-              </w:rPr>
-            </w:pPr>
-            <w:r>
-              <w:rPr>
-                <w:noProof/>
-                <w:sz w:val="20"/>
-                <w:szCs w:val="20"/>
-              </w:rPr>
               <w:t>idDesiredAppointment</w:t>
             </w:r>
           </w:p>
@@ -17419,7 +17602,7 @@
           <w:noProof/>
         </w:rPr>
       </w:pPr>
-      <w:bookmarkStart w:id="70" w:name="_Toc70456263"/>
+      <w:bookmarkStart w:id="69" w:name="_Toc70456263"/>
       <w:r>
         <w:rPr>
           <w:noProof/>
@@ -17447,7 +17630,7 @@
         </w:rPr>
         <w:t>_SUBJECT_REQUESTS</w:t>
       </w:r>
-      <w:bookmarkEnd w:id="70"/>
+      <w:bookmarkEnd w:id="69"/>
     </w:p>
     <w:p>
       <w:pPr>
@@ -18045,7 +18228,7 @@
           <w:noProof/>
         </w:rPr>
       </w:pPr>
-      <w:bookmarkStart w:id="71" w:name="_Toc70456264"/>
+      <w:bookmarkStart w:id="70" w:name="_Toc70456264"/>
       <w:r>
         <w:rPr>
           <w:noProof/>
@@ -18073,7 +18256,7 @@
         </w:rPr>
         <w:t>_JOIN_REQUESTS</w:t>
       </w:r>
-      <w:bookmarkEnd w:id="71"/>
+      <w:bookmarkEnd w:id="70"/>
     </w:p>
     <w:p>
       <w:pPr>
@@ -18558,6 +18741,7 @@
                 <w:sz w:val="20"/>
                 <w:szCs w:val="20"/>
               </w:rPr>
+              <w:lastRenderedPageBreak/>
               <w:t>idStudent</w:t>
             </w:r>
           </w:p>
@@ -20472,25 +20656,6 @@
 </file>
 
 <file path=customXml/item1.xml><?xml version="1.0" encoding="utf-8"?>
-<?mso-contentType ?>
-<FormTemplates xmlns="http://schemas.microsoft.com/sharepoint/v3/contenttype/forms">
-  <Display>DocumentLibraryForm</Display>
-  <Edit>DocumentLibraryForm</Edit>
-  <New>DocumentLibraryForm</New>
-</FormTemplates>
-</file>
-
-<file path=customXml/item2.xml><?xml version="1.0" encoding="utf-8"?>
-<p:properties xmlns:p="http://schemas.microsoft.com/office/2006/metadata/properties" xmlns:xsi="http://www.w3.org/2001/XMLSchema-instance" xmlns:pc="http://schemas.microsoft.com/office/infopath/2007/PartnerControls">
-  <documentManagement/>
-</p:properties>
-</file>
-
-<file path=customXml/item3.xml><?xml version="1.0" encoding="utf-8"?>
-<b:Sources xmlns:b="http://schemas.openxmlformats.org/officeDocument/2006/bibliography" xmlns="http://schemas.openxmlformats.org/officeDocument/2006/bibliography" SelectedStyle="\APASixthEditionOfficeOnline.xsl" StyleName="APA" Version="6"/>
-</file>
-
-<file path=customXml/item4.xml><?xml version="1.0" encoding="utf-8"?>
 <ct:contentTypeSchema xmlns:ct="http://schemas.microsoft.com/office/2006/metadata/contentType" xmlns:ma="http://schemas.microsoft.com/office/2006/metadata/properties/metaAttributes" ct:_="" ma:_="" ma:contentTypeName="Document" ma:contentTypeID="0x0101007B75C321616C2B4E9FA2F3A5A8EDA58F" ma:contentTypeVersion="7" ma:contentTypeDescription="Create a new document." ma:contentTypeScope="" ma:versionID="aeb50953e90b9cdde0d4c743f5d92411">
   <xsd:schema xmlns:xsd="http://www.w3.org/2001/XMLSchema" xmlns:xs="http://www.w3.org/2001/XMLSchema" xmlns:p="http://schemas.microsoft.com/office/2006/metadata/properties" xmlns:ns2="1888d61d-8922-4f29-8795-6e3910bb8f0d" targetNamespace="http://schemas.microsoft.com/office/2006/metadata/properties" ma:root="true" ma:fieldsID="568456d8a298fd1d46204601163b0d63" ns2:_="">
     <xsd:import namespace="1888d61d-8922-4f29-8795-6e3910bb8f0d"/>
@@ -20654,32 +20819,26 @@
 </ct:contentTypeSchema>
 </file>
 
-<file path=customXml/itemProps1.xml><?xml version="1.0" encoding="utf-8"?>
-<ds:datastoreItem xmlns:ds="http://schemas.openxmlformats.org/officeDocument/2006/customXml" ds:itemID="{EC7A9F92-810F-4472-87FB-E4FAE3B4FDD0}">
-  <ds:schemaRefs>
-    <ds:schemaRef ds:uri="http://schemas.microsoft.com/sharepoint/v3/contenttype/forms"/>
-  </ds:schemaRefs>
-</ds:datastoreItem>
+<file path=customXml/item2.xml><?xml version="1.0" encoding="utf-8"?>
+<b:Sources xmlns:b="http://schemas.openxmlformats.org/officeDocument/2006/bibliography" xmlns="http://schemas.openxmlformats.org/officeDocument/2006/bibliography" SelectedStyle="\APASixthEditionOfficeOnline.xsl" StyleName="APA" Version="6"/>
 </file>
 
-<file path=customXml/itemProps2.xml><?xml version="1.0" encoding="utf-8"?>
-<ds:datastoreItem xmlns:ds="http://schemas.openxmlformats.org/officeDocument/2006/customXml" ds:itemID="{8611D987-BD2C-4CFC-9044-C6A0775E3A6D}">
-  <ds:schemaRefs>
-    <ds:schemaRef ds:uri="http://schemas.microsoft.com/office/2006/metadata/properties"/>
-    <ds:schemaRef ds:uri="http://schemas.microsoft.com/office/infopath/2007/PartnerControls"/>
-  </ds:schemaRefs>
-</ds:datastoreItem>
+<file path=customXml/item3.xml><?xml version="1.0" encoding="utf-8"?>
+<p:properties xmlns:p="http://schemas.microsoft.com/office/2006/metadata/properties" xmlns:xsi="http://www.w3.org/2001/XMLSchema-instance" xmlns:pc="http://schemas.microsoft.com/office/infopath/2007/PartnerControls">
+  <documentManagement/>
+</p:properties>
 </file>
 
-<file path=customXml/itemProps3.xml><?xml version="1.0" encoding="utf-8"?>
-<ds:datastoreItem xmlns:ds="http://schemas.openxmlformats.org/officeDocument/2006/customXml" ds:itemID="{6EC502A1-370B-4D50-AE4D-82983BFD6744}">
-  <ds:schemaRefs>
-    <ds:schemaRef ds:uri="http://schemas.openxmlformats.org/officeDocument/2006/bibliography"/>
-  </ds:schemaRefs>
-</ds:datastoreItem>
+<file path=customXml/item4.xml><?xml version="1.0" encoding="utf-8"?>
+<?mso-contentType ?>
+<FormTemplates xmlns="http://schemas.microsoft.com/sharepoint/v3/contenttype/forms">
+  <Display>DocumentLibraryForm</Display>
+  <Edit>DocumentLibraryForm</Edit>
+  <New>DocumentLibraryForm</New>
+</FormTemplates>
 </file>
 
-<file path=customXml/itemProps4.xml><?xml version="1.0" encoding="utf-8"?>
+<file path=customXml/itemProps1.xml><?xml version="1.0" encoding="utf-8"?>
 <ds:datastoreItem xmlns:ds="http://schemas.openxmlformats.org/officeDocument/2006/customXml" ds:itemID="{027D4F90-4ECF-4AAC-9DAB-3E9A7BA2300C}">
   <ds:schemaRefs>
     <ds:schemaRef ds:uri="http://schemas.microsoft.com/office/2006/metadata/contentType"/>
@@ -20695,4 +20854,29 @@
     <ds:schemaRef ds:uri="http://schemas.microsoft.com/internal/obd"/>
   </ds:schemaRefs>
 </ds:datastoreItem>
+</file>
+
+<file path=customXml/itemProps2.xml><?xml version="1.0" encoding="utf-8"?>
+<ds:datastoreItem xmlns:ds="http://schemas.openxmlformats.org/officeDocument/2006/customXml" ds:itemID="{6EC502A1-370B-4D50-AE4D-82983BFD6744}">
+  <ds:schemaRefs>
+    <ds:schemaRef ds:uri="http://schemas.openxmlformats.org/officeDocument/2006/bibliography"/>
+  </ds:schemaRefs>
+</ds:datastoreItem>
+</file>
+
+<file path=customXml/itemProps3.xml><?xml version="1.0" encoding="utf-8"?>
+<ds:datastoreItem xmlns:ds="http://schemas.openxmlformats.org/officeDocument/2006/customXml" ds:itemID="{8611D987-BD2C-4CFC-9044-C6A0775E3A6D}">
+  <ds:schemaRefs>
+    <ds:schemaRef ds:uri="http://schemas.microsoft.com/office/2006/metadata/properties"/>
+    <ds:schemaRef ds:uri="http://schemas.microsoft.com/office/infopath/2007/PartnerControls"/>
+  </ds:schemaRefs>
+</ds:datastoreItem>
+</file>
+
+<file path=customXml/itemProps4.xml><?xml version="1.0" encoding="utf-8"?>
+<ds:datastoreItem xmlns:ds="http://schemas.openxmlformats.org/officeDocument/2006/customXml" ds:itemID="{EC7A9F92-810F-4472-87FB-E4FAE3B4FDD0}">
+  <ds:schemaRefs>
+    <ds:schemaRef ds:uri="http://schemas.microsoft.com/sharepoint/v3/contenttype/forms"/>
+  </ds:schemaRefs>
+</ds:datastoreItem>
 </file>
</xml_diff>